<commit_message>
UPD. Added a complex .ods file with Linux, Git and Docker commands
</commit_message>
<xml_diff>
--- a/Git Commands.docx
+++ b/Git Commands.docx
@@ -7,7 +7,7 @@
         <w:tblStyle w:val="a5"/>
         <w:tblW w:w="9493" w:type="dxa"/>
         <w:jc w:val="left"/>
-        <w:tblInd w:w="0" w:type="dxa"/>
+        <w:tblInd w:w="108" w:type="dxa"/>
         <w:tblCellMar>
           <w:top w:w="0" w:type="dxa"/>
           <w:left w:w="108" w:type="dxa"/>
@@ -38,7 +38,21 @@
               <w:rPr>
                 <w:rFonts w:cs="Times New Roman" w:ascii="Verdana" w:hAnsi="Verdana"/>
               </w:rPr>
-              <w:t xml:space="preserve">git add .  </w:t>
+              <w:t xml:space="preserve">git </w:t>
+            </w:r>
+            <w:r>
+              <w:rPr>
+                <w:rFonts w:cs="Times New Roman" w:ascii="Verdana" w:hAnsi="Verdana"/>
+                <w:b/>
+                <w:bCs/>
+              </w:rPr>
+              <w:t>add</w:t>
+            </w:r>
+            <w:r>
+              <w:rPr>
+                <w:rFonts w:cs="Times New Roman" w:ascii="Verdana" w:hAnsi="Verdana"/>
+              </w:rPr>
+              <w:t xml:space="preserve"> .  </w:t>
             </w:r>
           </w:p>
         </w:tc>
@@ -128,7 +142,23 @@
                 <w:rFonts w:cs="Times New Roman" w:ascii="Verdana" w:hAnsi="Verdana"/>
                 <w:lang w:val="en-US"/>
               </w:rPr>
-              <w:t>git commit -m "README file was changed"</w:t>
+              <w:t xml:space="preserve">git </w:t>
+            </w:r>
+            <w:r>
+              <w:rPr>
+                <w:rFonts w:cs="Times New Roman" w:ascii="Verdana" w:hAnsi="Verdana"/>
+                <w:b/>
+                <w:bCs/>
+                <w:lang w:val="en-US"/>
+              </w:rPr>
+              <w:t>commit</w:t>
+            </w:r>
+            <w:r>
+              <w:rPr>
+                <w:rFonts w:cs="Times New Roman" w:ascii="Verdana" w:hAnsi="Verdana"/>
+                <w:lang w:val="en-US"/>
+              </w:rPr>
+              <w:t xml:space="preserve"> -m "README file was changed"</w:t>
             </w:r>
           </w:p>
         </w:tc>
@@ -187,7 +217,23 @@
                 <w:rFonts w:cs="Times New Roman" w:ascii="Verdana" w:hAnsi="Verdana"/>
                 <w:lang w:val="en-US"/>
               </w:rPr>
-              <w:t xml:space="preserve">git push  -u </w:t>
+              <w:t xml:space="preserve">git </w:t>
+            </w:r>
+            <w:r>
+              <w:rPr>
+                <w:rFonts w:cs="Times New Roman" w:ascii="Verdana" w:hAnsi="Verdana"/>
+                <w:b/>
+                <w:bCs/>
+                <w:lang w:val="en-US"/>
+              </w:rPr>
+              <w:t>push</w:t>
+            </w:r>
+            <w:r>
+              <w:rPr>
+                <w:rFonts w:cs="Times New Roman" w:ascii="Verdana" w:hAnsi="Verdana"/>
+                <w:lang w:val="en-US"/>
+              </w:rPr>
+              <w:t xml:space="preserve">  -u </w:t>
             </w:r>
             <w:r>
               <w:rPr>
@@ -350,7 +396,21 @@
               <w:rPr>
                 <w:rFonts w:cs="Times New Roman" w:ascii="Verdana" w:hAnsi="Verdana"/>
               </w:rPr>
-              <w:t>git reset --soft</w:t>
+              <w:t xml:space="preserve">git </w:t>
+            </w:r>
+            <w:r>
+              <w:rPr>
+                <w:rFonts w:cs="Times New Roman" w:ascii="Verdana" w:hAnsi="Verdana"/>
+                <w:b/>
+                <w:bCs/>
+              </w:rPr>
+              <w:t>reset</w:t>
+            </w:r>
+            <w:r>
+              <w:rPr>
+                <w:rFonts w:cs="Times New Roman" w:ascii="Verdana" w:hAnsi="Verdana"/>
+              </w:rPr>
+              <w:t xml:space="preserve"> --soft</w:t>
             </w:r>
             <w:r>
               <w:rPr>
@@ -440,6 +500,190 @@
               <w:rPr>
                 <w:rFonts w:cs="Times New Roman" w:ascii="Verdana" w:hAnsi="Verdana"/>
               </w:rPr>
+              <w:t xml:space="preserve">git </w:t>
+            </w:r>
+            <w:r>
+              <w:rPr>
+                <w:rFonts w:cs="Times New Roman" w:ascii="Verdana" w:hAnsi="Verdana"/>
+                <w:b/>
+                <w:bCs/>
+              </w:rPr>
+              <w:t>checkout</w:t>
+            </w:r>
+            <w:r>
+              <w:rPr>
+                <w:rFonts w:cs="Times New Roman" w:ascii="Verdana" w:hAnsi="Verdana"/>
+              </w:rPr>
+              <w:t xml:space="preserve"> &lt;hello.html&gt;</w:t>
+            </w:r>
+          </w:p>
+        </w:tc>
+        <w:tc>
+          <w:tcPr>
+            <w:tcW w:w="3969" w:type="dxa"/>
+            <w:tcBorders/>
+          </w:tcPr>
+          <w:p>
+            <w:pPr>
+              <w:pStyle w:val="PlainText"/>
+              <w:rPr>
+                <w:rFonts w:ascii="Verdana" w:hAnsi="Verdana" w:cs="Times New Roman"/>
+              </w:rPr>
+            </w:pPr>
+            <w:r>
+              <w:rPr>
+                <w:rFonts w:cs="Times New Roman" w:ascii="Verdana" w:hAnsi="Verdana"/>
+              </w:rPr>
+              <w:t>отбэкапиться на версию до коммита с hello.html</w:t>
+            </w:r>
+          </w:p>
+        </w:tc>
+      </w:tr>
+      <w:tr>
+        <w:trPr/>
+        <w:tc>
+          <w:tcPr>
+            <w:tcW w:w="5523" w:type="dxa"/>
+            <w:tcBorders/>
+          </w:tcPr>
+          <w:p>
+            <w:pPr>
+              <w:pStyle w:val="PlainText"/>
+              <w:rPr>
+                <w:rFonts w:ascii="Verdana" w:hAnsi="Verdana" w:cs="Times New Roman"/>
+              </w:rPr>
+            </w:pPr>
+            <w:r>
+              <w:rPr>
+                <w:rFonts w:cs="Times New Roman" w:ascii="Verdana" w:hAnsi="Verdana"/>
+              </w:rPr>
+              <w:t>git reset &lt;кусок изменённого объекта, например HEAD hello.html&gt;</w:t>
+            </w:r>
+          </w:p>
+        </w:tc>
+        <w:tc>
+          <w:tcPr>
+            <w:tcW w:w="3969" w:type="dxa"/>
+            <w:tcBorders/>
+          </w:tcPr>
+          <w:p>
+            <w:pPr>
+              <w:pStyle w:val="PlainText"/>
+              <w:rPr>
+                <w:rFonts w:ascii="Verdana" w:hAnsi="Verdana" w:cs="Times New Roman"/>
+              </w:rPr>
+            </w:pPr>
+            <w:r>
+              <w:rPr>
+                <w:rFonts w:cs="Times New Roman" w:ascii="Verdana" w:hAnsi="Verdana"/>
+              </w:rPr>
+              <w:t>убрать из индексации часть изменений (после случайного git add .)</w:t>
+            </w:r>
+          </w:p>
+        </w:tc>
+      </w:tr>
+      <w:tr>
+        <w:trPr/>
+        <w:tc>
+          <w:tcPr>
+            <w:tcW w:w="5523" w:type="dxa"/>
+            <w:tcBorders/>
+          </w:tcPr>
+          <w:p>
+            <w:pPr>
+              <w:pStyle w:val="PlainText"/>
+              <w:rPr>
+                <w:rFonts w:ascii="Verdana" w:hAnsi="Verdana" w:cs="Times New Roman"/>
+              </w:rPr>
+            </w:pPr>
+            <w:r>
+              <w:rPr>
+                <w:rFonts w:cs="Times New Roman" w:ascii="Verdana" w:hAnsi="Verdana"/>
+              </w:rPr>
+              <w:t>git log --oneline</w:t>
+            </w:r>
+          </w:p>
+        </w:tc>
+        <w:tc>
+          <w:tcPr>
+            <w:tcW w:w="3969" w:type="dxa"/>
+            <w:tcBorders/>
+          </w:tcPr>
+          <w:p>
+            <w:pPr>
+              <w:pStyle w:val="PlainText"/>
+              <w:rPr>
+                <w:rFonts w:ascii="Verdana" w:hAnsi="Verdana" w:cs="Times New Roman"/>
+              </w:rPr>
+            </w:pPr>
+            <w:r>
+              <w:rPr>
+                <w:rFonts w:cs="Times New Roman" w:ascii="Verdana" w:hAnsi="Verdana"/>
+              </w:rPr>
+              <w:t>посмотреть лог по 1 строчке</w:t>
+            </w:r>
+          </w:p>
+        </w:tc>
+      </w:tr>
+      <w:tr>
+        <w:trPr/>
+        <w:tc>
+          <w:tcPr>
+            <w:tcW w:w="5523" w:type="dxa"/>
+            <w:tcBorders/>
+          </w:tcPr>
+          <w:p>
+            <w:pPr>
+              <w:pStyle w:val="PlainText"/>
+              <w:rPr>
+                <w:rFonts w:ascii="Verdana" w:hAnsi="Verdana" w:cs="Times New Roman"/>
+              </w:rPr>
+            </w:pPr>
+            <w:r>
+              <w:rPr>
+                <w:rFonts w:cs="Times New Roman" w:ascii="Verdana" w:hAnsi="Verdana"/>
+              </w:rPr>
+            </w:r>
+          </w:p>
+        </w:tc>
+        <w:tc>
+          <w:tcPr>
+            <w:tcW w:w="3969" w:type="dxa"/>
+            <w:tcBorders/>
+          </w:tcPr>
+          <w:p>
+            <w:pPr>
+              <w:pStyle w:val="PlainText"/>
+              <w:rPr>
+                <w:rFonts w:ascii="Verdana" w:hAnsi="Verdana" w:cs="Times New Roman"/>
+              </w:rPr>
+            </w:pPr>
+            <w:r>
+              <w:rPr>
+                <w:rFonts w:cs="Times New Roman" w:ascii="Verdana" w:hAnsi="Verdana"/>
+              </w:rPr>
+            </w:r>
+          </w:p>
+        </w:tc>
+      </w:tr>
+      <w:tr>
+        <w:trPr/>
+        <w:tc>
+          <w:tcPr>
+            <w:tcW w:w="5523" w:type="dxa"/>
+            <w:tcBorders/>
+          </w:tcPr>
+          <w:p>
+            <w:pPr>
+              <w:pStyle w:val="PlainText"/>
+              <w:rPr>
+                <w:rFonts w:ascii="Verdana" w:hAnsi="Verdana" w:cs="Times New Roman"/>
+              </w:rPr>
+            </w:pPr>
+            <w:r>
+              <w:rPr>
+                <w:rFonts w:cs="Times New Roman" w:ascii="Verdana" w:hAnsi="Verdana"/>
+              </w:rPr>
             </w:r>
           </w:p>
         </w:tc>
@@ -523,6 +767,7 @@
               <w:rPr>
                 <w:rFonts w:cs="Times New Roman" w:ascii="Verdana" w:hAnsi="Verdana"/>
               </w:rPr>
+              <w:t>настройки подключения</w:t>
             </w:r>
           </w:p>
         </w:tc>
@@ -559,219 +804,6 @@
               <w:pStyle w:val="PlainText"/>
               <w:rPr>
                 <w:rFonts w:ascii="Verdana" w:hAnsi="Verdana" w:cs="Times New Roman"/>
-              </w:rPr>
-            </w:pPr>
-            <w:r>
-              <w:rPr>
-                <w:rFonts w:cs="Times New Roman" w:ascii="Verdana" w:hAnsi="Verdana"/>
-              </w:rPr>
-              <w:t>git log --oneline</w:t>
-            </w:r>
-          </w:p>
-        </w:tc>
-        <w:tc>
-          <w:tcPr>
-            <w:tcW w:w="3969" w:type="dxa"/>
-            <w:tcBorders/>
-          </w:tcPr>
-          <w:p>
-            <w:pPr>
-              <w:pStyle w:val="PlainText"/>
-              <w:rPr>
-                <w:rFonts w:ascii="Verdana" w:hAnsi="Verdana" w:cs="Times New Roman"/>
-              </w:rPr>
-            </w:pPr>
-            <w:r>
-              <w:rPr>
-                <w:rFonts w:cs="Times New Roman" w:ascii="Verdana" w:hAnsi="Verdana"/>
-              </w:rPr>
-              <w:t>посмотреть лог по 1 строчке</w:t>
-            </w:r>
-          </w:p>
-        </w:tc>
-      </w:tr>
-      <w:tr>
-        <w:trPr/>
-        <w:tc>
-          <w:tcPr>
-            <w:tcW w:w="5523" w:type="dxa"/>
-            <w:tcBorders/>
-          </w:tcPr>
-          <w:p>
-            <w:pPr>
-              <w:pStyle w:val="PlainText"/>
-              <w:rPr>
-                <w:rFonts w:ascii="Verdana" w:hAnsi="Verdana" w:cs="Times New Roman"/>
-              </w:rPr>
-            </w:pPr>
-            <w:r>
-              <w:rPr>
-                <w:rFonts w:cs="Times New Roman" w:ascii="Verdana" w:hAnsi="Verdana"/>
-              </w:rPr>
-              <w:t>git reset &lt;кусок изменённого объекта, например HEAD hello.html&gt;</w:t>
-            </w:r>
-          </w:p>
-        </w:tc>
-        <w:tc>
-          <w:tcPr>
-            <w:tcW w:w="3969" w:type="dxa"/>
-            <w:tcBorders/>
-          </w:tcPr>
-          <w:p>
-            <w:pPr>
-              <w:pStyle w:val="PlainText"/>
-              <w:rPr>
-                <w:rFonts w:ascii="Verdana" w:hAnsi="Verdana" w:cs="Times New Roman"/>
-              </w:rPr>
-            </w:pPr>
-            <w:r>
-              <w:rPr>
-                <w:rFonts w:cs="Times New Roman" w:ascii="Verdana" w:hAnsi="Verdana"/>
-              </w:rPr>
-              <w:t>убрать из индексации часть изменений (после случайного git add .)</w:t>
-            </w:r>
-          </w:p>
-        </w:tc>
-      </w:tr>
-      <w:tr>
-        <w:trPr/>
-        <w:tc>
-          <w:tcPr>
-            <w:tcW w:w="5523" w:type="dxa"/>
-            <w:tcBorders/>
-          </w:tcPr>
-          <w:p>
-            <w:pPr>
-              <w:pStyle w:val="PlainText"/>
-              <w:rPr>
-                <w:rFonts w:ascii="Verdana" w:hAnsi="Verdana" w:cs="Times New Roman"/>
-              </w:rPr>
-            </w:pPr>
-            <w:r>
-              <w:rPr>
-                <w:rFonts w:cs="Times New Roman" w:ascii="Verdana" w:hAnsi="Verdana"/>
-              </w:rPr>
-              <w:t>git checkout &lt;hello.html&gt;</w:t>
-            </w:r>
-          </w:p>
-        </w:tc>
-        <w:tc>
-          <w:tcPr>
-            <w:tcW w:w="3969" w:type="dxa"/>
-            <w:tcBorders/>
-          </w:tcPr>
-          <w:p>
-            <w:pPr>
-              <w:pStyle w:val="PlainText"/>
-              <w:rPr>
-                <w:rFonts w:ascii="Verdana" w:hAnsi="Verdana" w:cs="Times New Roman"/>
-              </w:rPr>
-            </w:pPr>
-            <w:r>
-              <w:rPr>
-                <w:rFonts w:cs="Times New Roman" w:ascii="Verdana" w:hAnsi="Verdana"/>
-              </w:rPr>
-              <w:t>отбэкапиться на версию до коммита с hello.html</w:t>
-            </w:r>
-          </w:p>
-        </w:tc>
-      </w:tr>
-      <w:tr>
-        <w:trPr/>
-        <w:tc>
-          <w:tcPr>
-            <w:tcW w:w="5523" w:type="dxa"/>
-            <w:tcBorders/>
-          </w:tcPr>
-          <w:p>
-            <w:pPr>
-              <w:pStyle w:val="PlainText"/>
-              <w:rPr>
-                <w:rFonts w:ascii="Verdana" w:hAnsi="Verdana" w:cs="Times New Roman"/>
-              </w:rPr>
-            </w:pPr>
-            <w:r>
-              <w:rPr>
-                <w:rFonts w:cs="Times New Roman" w:ascii="Verdana" w:hAnsi="Verdana"/>
-              </w:rPr>
-            </w:r>
-          </w:p>
-        </w:tc>
-        <w:tc>
-          <w:tcPr>
-            <w:tcW w:w="3969" w:type="dxa"/>
-            <w:tcBorders/>
-          </w:tcPr>
-          <w:p>
-            <w:pPr>
-              <w:pStyle w:val="PlainText"/>
-              <w:rPr>
-                <w:rFonts w:ascii="Verdana" w:hAnsi="Verdana" w:cs="Times New Roman"/>
-              </w:rPr>
-            </w:pPr>
-            <w:r>
-              <w:rPr>
-                <w:rFonts w:cs="Times New Roman" w:ascii="Verdana" w:hAnsi="Verdana"/>
-              </w:rPr>
-            </w:r>
-          </w:p>
-        </w:tc>
-      </w:tr>
-      <w:tr>
-        <w:trPr/>
-        <w:tc>
-          <w:tcPr>
-            <w:tcW w:w="5523" w:type="dxa"/>
-            <w:tcBorders/>
-            <w:shd w:color="auto" w:fill="BFBFBF" w:themeFill="background1" w:themeFillShade="bf" w:val="clear"/>
-          </w:tcPr>
-          <w:p>
-            <w:pPr>
-              <w:pStyle w:val="PlainText"/>
-              <w:rPr>
-                <w:rFonts w:ascii="Verdana" w:hAnsi="Verdana" w:cs="Times New Roman"/>
-              </w:rPr>
-            </w:pPr>
-            <w:r>
-              <w:rPr>
-                <w:rFonts w:cs="Times New Roman" w:ascii="Verdana" w:hAnsi="Verdana"/>
-              </w:rPr>
-            </w:r>
-          </w:p>
-        </w:tc>
-        <w:tc>
-          <w:tcPr>
-            <w:tcW w:w="3969" w:type="dxa"/>
-            <w:tcBorders/>
-            <w:shd w:color="auto" w:fill="BFBFBF" w:themeFill="background1" w:themeFillShade="bf" w:val="clear"/>
-          </w:tcPr>
-          <w:p>
-            <w:pPr>
-              <w:pStyle w:val="PlainText"/>
-              <w:rPr>
-                <w:rFonts w:ascii="Verdana" w:hAnsi="Verdana" w:cs="Times New Roman"/>
-              </w:rPr>
-            </w:pPr>
-            <w:r>
-              <w:rPr>
-                <w:rFonts w:cs="Times New Roman" w:ascii="Verdana" w:hAnsi="Verdana"/>
-              </w:rPr>
-            </w:r>
-          </w:p>
-        </w:tc>
-      </w:tr>
-      <w:tr>
-        <w:trPr/>
-        <w:tc>
-          <w:tcPr>
-            <w:tcW w:w="5523" w:type="dxa"/>
-            <w:tcBorders/>
-          </w:tcPr>
-          <w:p>
-            <w:pPr>
-              <w:pStyle w:val="PlainText"/>
-              <w:rPr>
-                <w:rFonts w:ascii="Verdana" w:hAnsi="Verdana" w:cs="Times New Roman"/>
                 <w:lang w:val="en-US"/>
               </w:rPr>
             </w:pPr>
@@ -971,7 +1003,23 @@
                 <w:rFonts w:cs="Times New Roman" w:ascii="Verdana" w:hAnsi="Verdana"/>
                 <w:lang w:val="en-US"/>
               </w:rPr>
-              <w:t>git remote add origin https://gitlab.rosatom.local/rpa_dev/error_handler.git</w:t>
+              <w:t xml:space="preserve">git </w:t>
+            </w:r>
+            <w:r>
+              <w:rPr>
+                <w:rFonts w:cs="Times New Roman" w:ascii="Verdana" w:hAnsi="Verdana"/>
+                <w:b/>
+                <w:bCs/>
+                <w:lang w:val="en-US"/>
+              </w:rPr>
+              <w:t>remote</w:t>
+            </w:r>
+            <w:r>
+              <w:rPr>
+                <w:rFonts w:cs="Times New Roman" w:ascii="Verdana" w:hAnsi="Verdana"/>
+                <w:lang w:val="en-US"/>
+              </w:rPr>
+              <w:t xml:space="preserve"> add origin https://gitlab.rosatom.local/rpa_dev/error_handler.git</w:t>
             </w:r>
           </w:p>
         </w:tc>
@@ -1062,7 +1110,23 @@
                 <w:rFonts w:cs="Times New Roman" w:ascii="Verdana" w:hAnsi="Verdana"/>
                 <w:lang w:val="en-US"/>
               </w:rPr>
-              <w:t>git remote set-url origin new.git.url/here</w:t>
+              <w:t xml:space="preserve">git </w:t>
+            </w:r>
+            <w:r>
+              <w:rPr>
+                <w:rFonts w:cs="Times New Roman" w:ascii="Verdana" w:hAnsi="Verdana"/>
+                <w:b/>
+                <w:bCs/>
+                <w:lang w:val="en-US"/>
+              </w:rPr>
+              <w:t>remote set-url origin</w:t>
+            </w:r>
+            <w:r>
+              <w:rPr>
+                <w:rFonts w:cs="Times New Roman" w:ascii="Verdana" w:hAnsi="Verdana"/>
+                <w:lang w:val="en-US"/>
+              </w:rPr>
+              <w:t xml:space="preserve"> new.git.url/here</w:t>
             </w:r>
           </w:p>
         </w:tc>
@@ -1529,7 +1593,23 @@
                 <w:rFonts w:cs="Times New Roman" w:ascii="Verdana" w:hAnsi="Verdana"/>
                 <w:lang w:val="en-US"/>
               </w:rPr>
-              <w:t xml:space="preserve">git remote </w:t>
+              <w:t xml:space="preserve">git </w:t>
+            </w:r>
+            <w:r>
+              <w:rPr>
+                <w:rFonts w:cs="Times New Roman" w:ascii="Verdana" w:hAnsi="Verdana"/>
+                <w:b/>
+                <w:bCs/>
+                <w:lang w:val="en-US"/>
+              </w:rPr>
+              <w:t>remote</w:t>
+            </w:r>
+            <w:r>
+              <w:rPr>
+                <w:rFonts w:cs="Times New Roman" w:ascii="Verdana" w:hAnsi="Verdana"/>
+                <w:lang w:val="en-US"/>
+              </w:rPr>
+              <w:t xml:space="preserve"> </w:t>
             </w:r>
             <w:r>
               <w:rPr>
@@ -1729,136 +1809,703 @@
               <w:rPr>
                 <w:rFonts w:cs="Times New Roman" w:ascii="Verdana" w:hAnsi="Verdana"/>
               </w:rPr>
-            </w:r>
-          </w:p>
-        </w:tc>
-        <w:tc>
-          <w:tcPr>
-            <w:tcW w:w="3969" w:type="dxa"/>
-            <w:tcBorders/>
-          </w:tcPr>
-          <w:p>
-            <w:pPr>
-              <w:pStyle w:val="PlainText"/>
-              <w:rPr>
-                <w:rFonts w:ascii="Verdana" w:hAnsi="Verdana" w:cs="Times New Roman"/>
-              </w:rPr>
-            </w:pPr>
-            <w:r>
-              <w:rPr>
-                <w:rFonts w:cs="Times New Roman" w:ascii="Verdana" w:hAnsi="Verdana"/>
-              </w:rPr>
-            </w:r>
-          </w:p>
-        </w:tc>
-      </w:tr>
-      <w:tr>
-        <w:trPr/>
-        <w:tc>
-          <w:tcPr>
-            <w:tcW w:w="5523" w:type="dxa"/>
-            <w:tcBorders/>
-          </w:tcPr>
-          <w:p>
-            <w:pPr>
-              <w:pStyle w:val="PlainText"/>
-              <w:rPr>
-                <w:rFonts w:ascii="Verdana" w:hAnsi="Verdana" w:cs="Times New Roman"/>
-              </w:rPr>
-            </w:pPr>
-            <w:r>
-              <w:rPr>
-                <w:rFonts w:cs="Times New Roman" w:ascii="Verdana" w:hAnsi="Verdana"/>
-              </w:rPr>
-            </w:r>
-          </w:p>
-        </w:tc>
-        <w:tc>
-          <w:tcPr>
-            <w:tcW w:w="3969" w:type="dxa"/>
-            <w:tcBorders/>
-          </w:tcPr>
-          <w:p>
-            <w:pPr>
-              <w:pStyle w:val="PlainText"/>
-              <w:rPr>
-                <w:rFonts w:ascii="Verdana" w:hAnsi="Verdana" w:cs="Times New Roman"/>
-              </w:rPr>
-            </w:pPr>
-            <w:r>
-              <w:rPr>
-                <w:rFonts w:cs="Times New Roman" w:ascii="Verdana" w:hAnsi="Verdana"/>
-              </w:rPr>
-            </w:r>
-          </w:p>
-        </w:tc>
-      </w:tr>
-      <w:tr>
-        <w:trPr/>
-        <w:tc>
-          <w:tcPr>
-            <w:tcW w:w="5523" w:type="dxa"/>
-            <w:tcBorders/>
-          </w:tcPr>
-          <w:p>
-            <w:pPr>
-              <w:pStyle w:val="PlainText"/>
-              <w:rPr>
-                <w:rFonts w:ascii="Verdana" w:hAnsi="Verdana" w:cs="Times New Roman"/>
-              </w:rPr>
-            </w:pPr>
-            <w:r>
-              <w:rPr>
-                <w:rFonts w:cs="Times New Roman" w:ascii="Verdana" w:hAnsi="Verdana"/>
-              </w:rPr>
-            </w:r>
-          </w:p>
-        </w:tc>
-        <w:tc>
-          <w:tcPr>
-            <w:tcW w:w="3969" w:type="dxa"/>
-            <w:tcBorders/>
-          </w:tcPr>
-          <w:p>
-            <w:pPr>
-              <w:pStyle w:val="PlainText"/>
-              <w:rPr>
-                <w:rFonts w:ascii="Verdana" w:hAnsi="Verdana" w:cs="Times New Roman"/>
-              </w:rPr>
-            </w:pPr>
-            <w:r>
-              <w:rPr>
-                <w:rFonts w:cs="Times New Roman" w:ascii="Verdana" w:hAnsi="Verdana"/>
-              </w:rPr>
-            </w:r>
-          </w:p>
-        </w:tc>
-      </w:tr>
-      <w:tr>
-        <w:trPr/>
-        <w:tc>
-          <w:tcPr>
-            <w:tcW w:w="5523" w:type="dxa"/>
-            <w:tcBorders/>
-          </w:tcPr>
-          <w:p>
-            <w:pPr>
-              <w:pStyle w:val="PlainText"/>
-              <w:rPr>
-                <w:rFonts w:ascii="Verdana" w:hAnsi="Verdana" w:cs="Times New Roman"/>
-              </w:rPr>
-            </w:pPr>
-            <w:r>
-              <w:rPr>
-                <w:rFonts w:cs="Times New Roman" w:ascii="Verdana" w:hAnsi="Verdana"/>
-              </w:rPr>
-            </w:r>
-          </w:p>
-        </w:tc>
-        <w:tc>
-          <w:tcPr>
-            <w:tcW w:w="3969" w:type="dxa"/>
-            <w:tcBorders/>
+              <w:t>git branch -a</w:t>
+            </w:r>
+          </w:p>
+        </w:tc>
+        <w:tc>
+          <w:tcPr>
+            <w:tcW w:w="3969" w:type="dxa"/>
+            <w:tcBorders/>
+          </w:tcPr>
+          <w:p>
+            <w:pPr>
+              <w:pStyle w:val="PlainText"/>
+              <w:rPr>
+                <w:rFonts w:ascii="Verdana" w:hAnsi="Verdana" w:cs="Times New Roman"/>
+              </w:rPr>
+            </w:pPr>
+            <w:r>
+              <w:rPr>
+                <w:rFonts w:cs="Times New Roman" w:ascii="Verdana" w:hAnsi="Verdana"/>
+              </w:rPr>
+              <w:t>увидеть все ветки</w:t>
+            </w:r>
+          </w:p>
+        </w:tc>
+      </w:tr>
+      <w:tr>
+        <w:trPr/>
+        <w:tc>
+          <w:tcPr>
+            <w:tcW w:w="5523" w:type="dxa"/>
+            <w:tcBorders/>
+          </w:tcPr>
+          <w:p>
+            <w:pPr>
+              <w:pStyle w:val="PlainText"/>
+              <w:rPr>
+                <w:rFonts w:ascii="Verdana" w:hAnsi="Verdana" w:cs="Times New Roman"/>
+              </w:rPr>
+            </w:pPr>
+            <w:r>
+              <w:rPr>
+                <w:rFonts w:cs="Times New Roman" w:ascii="Verdana" w:hAnsi="Verdana"/>
+              </w:rPr>
+              <w:t>git log --pretty=oneline</w:t>
+            </w:r>
+          </w:p>
+        </w:tc>
+        <w:tc>
+          <w:tcPr>
+            <w:tcW w:w="3969" w:type="dxa"/>
+            <w:tcBorders/>
+          </w:tcPr>
+          <w:p>
+            <w:pPr>
+              <w:pStyle w:val="PlainText"/>
+              <w:rPr>
+                <w:rFonts w:ascii="Verdana" w:hAnsi="Verdana" w:cs="Times New Roman"/>
+              </w:rPr>
+            </w:pPr>
+            <w:r>
+              <w:rPr>
+                <w:rFonts w:cs="Times New Roman" w:ascii="Verdana" w:hAnsi="Verdana"/>
+              </w:rPr>
+              <w:t>Проверить историю коммитов</w:t>
+            </w:r>
+          </w:p>
+        </w:tc>
+      </w:tr>
+      <w:tr>
+        <w:trPr/>
+        <w:tc>
+          <w:tcPr>
+            <w:tcW w:w="5523" w:type="dxa"/>
+            <w:tcBorders/>
+          </w:tcPr>
+          <w:p>
+            <w:pPr>
+              <w:pStyle w:val="PlainText"/>
+              <w:rPr>
+                <w:rFonts w:ascii="Verdana" w:hAnsi="Verdana" w:cs="Times New Roman"/>
+              </w:rPr>
+            </w:pPr>
+            <w:r>
+              <w:rPr>
+                <w:rFonts w:cs="Times New Roman" w:ascii="Verdana" w:hAnsi="Verdana"/>
+              </w:rPr>
+              <w:t>git tag</w:t>
+            </w:r>
+          </w:p>
+        </w:tc>
+        <w:tc>
+          <w:tcPr>
+            <w:tcW w:w="3969" w:type="dxa"/>
+            <w:tcBorders/>
+          </w:tcPr>
+          <w:p>
+            <w:pPr>
+              <w:pStyle w:val="PlainText"/>
+              <w:rPr>
+                <w:rFonts w:ascii="Verdana" w:hAnsi="Verdana" w:cs="Times New Roman"/>
+              </w:rPr>
+            </w:pPr>
+            <w:r>
+              <w:rPr>
+                <w:rFonts w:cs="Times New Roman" w:ascii="Verdana" w:hAnsi="Verdana"/>
+              </w:rPr>
+              <w:t>Посмотреть список имеющихся тегов</w:t>
+            </w:r>
+          </w:p>
+        </w:tc>
+      </w:tr>
+      <w:tr>
+        <w:trPr/>
+        <w:tc>
+          <w:tcPr>
+            <w:tcW w:w="5523" w:type="dxa"/>
+            <w:tcBorders/>
+            <w:shd w:fill="E0E0E0" w:val="clear"/>
+          </w:tcPr>
+          <w:p>
+            <w:pPr>
+              <w:pStyle w:val="PlainText"/>
+              <w:rPr>
+                <w:rFonts w:ascii="Verdana" w:hAnsi="Verdana" w:cs="Times New Roman"/>
+              </w:rPr>
+            </w:pPr>
+            <w:r>
+              <w:rPr>
+                <w:rFonts w:cs="Times New Roman" w:ascii="Verdana" w:hAnsi="Verdana"/>
+              </w:rPr>
+              <w:t>commits</w:t>
+            </w:r>
+          </w:p>
+        </w:tc>
+        <w:tc>
+          <w:tcPr>
+            <w:tcW w:w="3969" w:type="dxa"/>
+            <w:tcBorders/>
+            <w:shd w:fill="E0E0E0" w:val="clear"/>
+          </w:tcPr>
+          <w:p>
+            <w:pPr>
+              <w:pStyle w:val="PlainText"/>
+              <w:rPr>
+                <w:rFonts w:ascii="Verdana" w:hAnsi="Verdana" w:cs="Times New Roman"/>
+              </w:rPr>
+            </w:pPr>
+            <w:r>
+              <w:rPr>
+                <w:rFonts w:cs="Times New Roman" w:ascii="Verdana" w:hAnsi="Verdana"/>
+              </w:rPr>
+            </w:r>
+          </w:p>
+        </w:tc>
+      </w:tr>
+      <w:tr>
+        <w:trPr/>
+        <w:tc>
+          <w:tcPr>
+            <w:tcW w:w="5523" w:type="dxa"/>
+            <w:tcBorders>
+              <w:top w:val="nil"/>
+            </w:tcBorders>
+          </w:tcPr>
+          <w:p>
+            <w:pPr>
+              <w:pStyle w:val="PlainText"/>
+              <w:rPr>
+                <w:rFonts w:ascii="Verdana" w:hAnsi="Verdana" w:cs="Times New Roman"/>
+              </w:rPr>
+            </w:pPr>
+            <w:r>
+              <w:rPr>
+                <w:rFonts w:cs="Times New Roman" w:ascii="Verdana" w:hAnsi="Verdana"/>
+              </w:rPr>
+              <w:t>git tag stable-1</w:t>
+            </w:r>
+          </w:p>
+        </w:tc>
+        <w:tc>
+          <w:tcPr>
+            <w:tcW w:w="3969" w:type="dxa"/>
+            <w:tcBorders>
+              <w:top w:val="nil"/>
+            </w:tcBorders>
+          </w:tcPr>
+          <w:p>
+            <w:pPr>
+              <w:pStyle w:val="PlainText"/>
+              <w:rPr>
+                <w:rFonts w:ascii="Verdana" w:hAnsi="Verdana" w:cs="Times New Roman"/>
+              </w:rPr>
+            </w:pPr>
+            <w:r>
+              <w:rPr>
+                <w:rFonts w:cs="Times New Roman" w:ascii="Verdana" w:hAnsi="Verdana"/>
+              </w:rPr>
+              <w:t>создать «легковесный» тэг, связанный с последним</w:t>
+            </w:r>
+          </w:p>
+          <w:p>
+            <w:pPr>
+              <w:pStyle w:val="PlainText"/>
+              <w:rPr>
+                <w:rFonts w:ascii="Verdana" w:hAnsi="Verdana" w:cs="Times New Roman"/>
+              </w:rPr>
+            </w:pPr>
+            <w:r>
+              <w:rPr>
+                <w:rFonts w:cs="Times New Roman" w:ascii="Verdana" w:hAnsi="Verdana"/>
+              </w:rPr>
+              <w:t>коммитом. Если тэг уже есть, то еще один создан не будет.</w:t>
+            </w:r>
+          </w:p>
+        </w:tc>
+      </w:tr>
+      <w:tr>
+        <w:trPr/>
+        <w:tc>
+          <w:tcPr>
+            <w:tcW w:w="5523" w:type="dxa"/>
+            <w:tcBorders>
+              <w:top w:val="nil"/>
+            </w:tcBorders>
+          </w:tcPr>
+          <w:p>
+            <w:pPr>
+              <w:pStyle w:val="PlainText"/>
+              <w:rPr>
+                <w:rFonts w:ascii="Verdana" w:hAnsi="Verdana" w:cs="Times New Roman"/>
+              </w:rPr>
+            </w:pPr>
+            <w:r>
+              <w:rPr>
+                <w:rFonts w:cs="Times New Roman" w:ascii="Verdana" w:hAnsi="Verdana"/>
+              </w:rPr>
+              <w:t>git tag stable-2 f292ef5</w:t>
+            </w:r>
+          </w:p>
+        </w:tc>
+        <w:tc>
+          <w:tcPr>
+            <w:tcW w:w="3969" w:type="dxa"/>
+            <w:tcBorders>
+              <w:top w:val="nil"/>
+            </w:tcBorders>
+          </w:tcPr>
+          <w:p>
+            <w:pPr>
+              <w:pStyle w:val="PlainText"/>
+              <w:rPr>
+                <w:rFonts w:ascii="Verdana" w:hAnsi="Verdana" w:cs="Times New Roman"/>
+              </w:rPr>
+            </w:pPr>
+            <w:r>
+              <w:rPr>
+                <w:rFonts w:cs="Times New Roman" w:ascii="Verdana" w:hAnsi="Verdana"/>
+              </w:rPr>
+              <w:t>пометить определенный коммит.</w:t>
+            </w:r>
+          </w:p>
+        </w:tc>
+      </w:tr>
+      <w:tr>
+        <w:trPr/>
+        <w:tc>
+          <w:tcPr>
+            <w:tcW w:w="5523" w:type="dxa"/>
+            <w:tcBorders>
+              <w:top w:val="nil"/>
+            </w:tcBorders>
+          </w:tcPr>
+          <w:p>
+            <w:pPr>
+              <w:pStyle w:val="PlainText"/>
+              <w:rPr>
+                <w:rFonts w:ascii="Verdana" w:hAnsi="Verdana" w:cs="Times New Roman"/>
+              </w:rPr>
+            </w:pPr>
+            <w:r>
+              <w:rPr>
+                <w:rFonts w:cs="Times New Roman" w:ascii="Verdana" w:hAnsi="Verdana"/>
+              </w:rPr>
+            </w:r>
+          </w:p>
+        </w:tc>
+        <w:tc>
+          <w:tcPr>
+            <w:tcW w:w="3969" w:type="dxa"/>
+            <w:tcBorders>
+              <w:top w:val="nil"/>
+            </w:tcBorders>
+          </w:tcPr>
+          <w:p>
+            <w:pPr>
+              <w:pStyle w:val="PlainText"/>
+              <w:rPr>
+                <w:rFonts w:ascii="Verdana" w:hAnsi="Verdana" w:cs="Times New Roman"/>
+              </w:rPr>
+            </w:pPr>
+            <w:r>
+              <w:rPr>
+                <w:rFonts w:cs="Times New Roman" w:ascii="Verdana" w:hAnsi="Verdana"/>
+              </w:rPr>
+            </w:r>
+          </w:p>
+        </w:tc>
+      </w:tr>
+      <w:tr>
+        <w:trPr/>
+        <w:tc>
+          <w:tcPr>
+            <w:tcW w:w="5523" w:type="dxa"/>
+            <w:tcBorders>
+              <w:top w:val="nil"/>
+            </w:tcBorders>
+          </w:tcPr>
+          <w:p>
+            <w:pPr>
+              <w:pStyle w:val="PlainText"/>
+              <w:rPr>
+                <w:rFonts w:ascii="Verdana" w:hAnsi="Verdana" w:cs="Times New Roman"/>
+              </w:rPr>
+            </w:pPr>
+            <w:r>
+              <w:rPr>
+                <w:rFonts w:cs="Times New Roman" w:ascii="Verdana" w:hAnsi="Verdana"/>
+              </w:rPr>
+            </w:r>
+          </w:p>
+        </w:tc>
+        <w:tc>
+          <w:tcPr>
+            <w:tcW w:w="3969" w:type="dxa"/>
+            <w:tcBorders>
+              <w:top w:val="nil"/>
+            </w:tcBorders>
+          </w:tcPr>
+          <w:p>
+            <w:pPr>
+              <w:pStyle w:val="PlainText"/>
+              <w:rPr>
+                <w:rFonts w:ascii="Verdana" w:hAnsi="Verdana" w:cs="Times New Roman"/>
+              </w:rPr>
+            </w:pPr>
+            <w:r>
+              <w:rPr>
+                <w:rFonts w:cs="Times New Roman" w:ascii="Verdana" w:hAnsi="Verdana"/>
+              </w:rPr>
+            </w:r>
+          </w:p>
+        </w:tc>
+      </w:tr>
+      <w:tr>
+        <w:trPr/>
+        <w:tc>
+          <w:tcPr>
+            <w:tcW w:w="5523" w:type="dxa"/>
+            <w:tcBorders>
+              <w:top w:val="nil"/>
+            </w:tcBorders>
+          </w:tcPr>
+          <w:p>
+            <w:pPr>
+              <w:pStyle w:val="PlainText"/>
+              <w:rPr>
+                <w:rFonts w:ascii="Verdana" w:hAnsi="Verdana" w:cs="Times New Roman"/>
+              </w:rPr>
+            </w:pPr>
+            <w:r>
+              <w:rPr>
+                <w:rFonts w:cs="Times New Roman" w:ascii="Verdana" w:hAnsi="Verdana"/>
+              </w:rPr>
+            </w:r>
+          </w:p>
+        </w:tc>
+        <w:tc>
+          <w:tcPr>
+            <w:tcW w:w="3969" w:type="dxa"/>
+            <w:tcBorders>
+              <w:top w:val="nil"/>
+            </w:tcBorders>
+          </w:tcPr>
+          <w:p>
+            <w:pPr>
+              <w:pStyle w:val="PlainText"/>
+              <w:rPr>
+                <w:rFonts w:ascii="Verdana" w:hAnsi="Verdana" w:cs="Times New Roman"/>
+              </w:rPr>
+            </w:pPr>
+            <w:r>
+              <w:rPr>
+                <w:rFonts w:cs="Times New Roman" w:ascii="Verdana" w:hAnsi="Verdana"/>
+              </w:rPr>
+            </w:r>
+          </w:p>
+        </w:tc>
+      </w:tr>
+      <w:tr>
+        <w:trPr/>
+        <w:tc>
+          <w:tcPr>
+            <w:tcW w:w="5523" w:type="dxa"/>
+            <w:tcBorders>
+              <w:top w:val="nil"/>
+            </w:tcBorders>
+          </w:tcPr>
+          <w:p>
+            <w:pPr>
+              <w:pStyle w:val="PlainText"/>
+              <w:rPr>
+                <w:rFonts w:ascii="Verdana" w:hAnsi="Verdana" w:cs="Times New Roman"/>
+              </w:rPr>
+            </w:pPr>
+            <w:r>
+              <w:rPr>
+                <w:rFonts w:cs="Times New Roman" w:ascii="Verdana" w:hAnsi="Verdana"/>
+              </w:rPr>
+            </w:r>
+          </w:p>
+        </w:tc>
+        <w:tc>
+          <w:tcPr>
+            <w:tcW w:w="3969" w:type="dxa"/>
+            <w:tcBorders>
+              <w:top w:val="nil"/>
+            </w:tcBorders>
+          </w:tcPr>
+          <w:p>
+            <w:pPr>
+              <w:pStyle w:val="PlainText"/>
+              <w:rPr>
+                <w:rFonts w:ascii="Verdana" w:hAnsi="Verdana" w:cs="Times New Roman"/>
+              </w:rPr>
+            </w:pPr>
+            <w:r>
+              <w:rPr>
+                <w:rFonts w:cs="Times New Roman" w:ascii="Verdana" w:hAnsi="Verdana"/>
+              </w:rPr>
+            </w:r>
+          </w:p>
+        </w:tc>
+      </w:tr>
+      <w:tr>
+        <w:trPr/>
+        <w:tc>
+          <w:tcPr>
+            <w:tcW w:w="5523" w:type="dxa"/>
+            <w:tcBorders>
+              <w:top w:val="nil"/>
+            </w:tcBorders>
+          </w:tcPr>
+          <w:p>
+            <w:pPr>
+              <w:pStyle w:val="PlainText"/>
+              <w:rPr>
+                <w:rFonts w:ascii="Verdana" w:hAnsi="Verdana" w:cs="Times New Roman"/>
+              </w:rPr>
+            </w:pPr>
+            <w:r>
+              <w:rPr>
+                <w:rFonts w:cs="Times New Roman" w:ascii="Verdana" w:hAnsi="Verdana"/>
+              </w:rPr>
+            </w:r>
+          </w:p>
+        </w:tc>
+        <w:tc>
+          <w:tcPr>
+            <w:tcW w:w="3969" w:type="dxa"/>
+            <w:tcBorders>
+              <w:top w:val="nil"/>
+            </w:tcBorders>
+          </w:tcPr>
+          <w:p>
+            <w:pPr>
+              <w:pStyle w:val="PlainText"/>
+              <w:rPr>
+                <w:rFonts w:ascii="Verdana" w:hAnsi="Verdana" w:cs="Times New Roman"/>
+              </w:rPr>
+            </w:pPr>
+            <w:r>
+              <w:rPr>
+                <w:rFonts w:cs="Times New Roman" w:ascii="Verdana" w:hAnsi="Verdana"/>
+              </w:rPr>
+            </w:r>
+          </w:p>
+        </w:tc>
+      </w:tr>
+      <w:tr>
+        <w:trPr/>
+        <w:tc>
+          <w:tcPr>
+            <w:tcW w:w="5523" w:type="dxa"/>
+            <w:tcBorders>
+              <w:top w:val="nil"/>
+            </w:tcBorders>
+          </w:tcPr>
+          <w:p>
+            <w:pPr>
+              <w:pStyle w:val="PlainText"/>
+              <w:rPr>
+                <w:rFonts w:ascii="Verdana" w:hAnsi="Verdana" w:cs="Times New Roman"/>
+              </w:rPr>
+            </w:pPr>
+            <w:r>
+              <w:rPr>
+                <w:rFonts w:cs="Times New Roman" w:ascii="Verdana" w:hAnsi="Verdana"/>
+              </w:rPr>
+            </w:r>
+          </w:p>
+        </w:tc>
+        <w:tc>
+          <w:tcPr>
+            <w:tcW w:w="3969" w:type="dxa"/>
+            <w:tcBorders>
+              <w:top w:val="nil"/>
+            </w:tcBorders>
+          </w:tcPr>
+          <w:p>
+            <w:pPr>
+              <w:pStyle w:val="PlainText"/>
+              <w:rPr>
+                <w:rFonts w:ascii="Verdana" w:hAnsi="Verdana" w:cs="Times New Roman"/>
+              </w:rPr>
+            </w:pPr>
+            <w:r>
+              <w:rPr>
+                <w:rFonts w:cs="Times New Roman" w:ascii="Verdana" w:hAnsi="Verdana"/>
+              </w:rPr>
+            </w:r>
+          </w:p>
+        </w:tc>
+      </w:tr>
+      <w:tr>
+        <w:trPr/>
+        <w:tc>
+          <w:tcPr>
+            <w:tcW w:w="5523" w:type="dxa"/>
+            <w:tcBorders>
+              <w:top w:val="nil"/>
+            </w:tcBorders>
+          </w:tcPr>
+          <w:p>
+            <w:pPr>
+              <w:pStyle w:val="PlainText"/>
+              <w:rPr>
+                <w:rFonts w:ascii="Verdana" w:hAnsi="Verdana" w:cs="Times New Roman"/>
+              </w:rPr>
+            </w:pPr>
+            <w:r>
+              <w:rPr>
+                <w:rFonts w:cs="Times New Roman" w:ascii="Verdana" w:hAnsi="Verdana"/>
+              </w:rPr>
+            </w:r>
+          </w:p>
+        </w:tc>
+        <w:tc>
+          <w:tcPr>
+            <w:tcW w:w="3969" w:type="dxa"/>
+            <w:tcBorders>
+              <w:top w:val="nil"/>
+            </w:tcBorders>
+          </w:tcPr>
+          <w:p>
+            <w:pPr>
+              <w:pStyle w:val="PlainText"/>
+              <w:rPr>
+                <w:rFonts w:ascii="Verdana" w:hAnsi="Verdana" w:cs="Times New Roman"/>
+              </w:rPr>
+            </w:pPr>
+            <w:r>
+              <w:rPr>
+                <w:rFonts w:cs="Times New Roman" w:ascii="Verdana" w:hAnsi="Verdana"/>
+              </w:rPr>
+            </w:r>
+          </w:p>
+        </w:tc>
+      </w:tr>
+      <w:tr>
+        <w:trPr/>
+        <w:tc>
+          <w:tcPr>
+            <w:tcW w:w="5523" w:type="dxa"/>
+            <w:tcBorders>
+              <w:top w:val="nil"/>
+            </w:tcBorders>
+          </w:tcPr>
+          <w:p>
+            <w:pPr>
+              <w:pStyle w:val="PlainText"/>
+              <w:rPr>
+                <w:rFonts w:ascii="Verdana" w:hAnsi="Verdana" w:cs="Times New Roman"/>
+              </w:rPr>
+            </w:pPr>
+            <w:r>
+              <w:rPr>
+                <w:rFonts w:cs="Times New Roman" w:ascii="Verdana" w:hAnsi="Verdana"/>
+              </w:rPr>
+            </w:r>
+          </w:p>
+        </w:tc>
+        <w:tc>
+          <w:tcPr>
+            <w:tcW w:w="3969" w:type="dxa"/>
+            <w:tcBorders>
+              <w:top w:val="nil"/>
+            </w:tcBorders>
+          </w:tcPr>
+          <w:p>
+            <w:pPr>
+              <w:pStyle w:val="PlainText"/>
+              <w:rPr>
+                <w:rFonts w:ascii="Verdana" w:hAnsi="Verdana" w:cs="Times New Roman"/>
+              </w:rPr>
+            </w:pPr>
+            <w:r>
+              <w:rPr>
+                <w:rFonts w:cs="Times New Roman" w:ascii="Verdana" w:hAnsi="Verdana"/>
+              </w:rPr>
+            </w:r>
+          </w:p>
+        </w:tc>
+      </w:tr>
+      <w:tr>
+        <w:trPr/>
+        <w:tc>
+          <w:tcPr>
+            <w:tcW w:w="5523" w:type="dxa"/>
+            <w:tcBorders>
+              <w:top w:val="nil"/>
+            </w:tcBorders>
+          </w:tcPr>
+          <w:p>
+            <w:pPr>
+              <w:pStyle w:val="PlainText"/>
+              <w:rPr>
+                <w:rFonts w:ascii="Verdana" w:hAnsi="Verdana" w:cs="Times New Roman"/>
+              </w:rPr>
+            </w:pPr>
+            <w:r>
+              <w:rPr>
+                <w:rFonts w:cs="Times New Roman" w:ascii="Verdana" w:hAnsi="Verdana"/>
+              </w:rPr>
+            </w:r>
+          </w:p>
+        </w:tc>
+        <w:tc>
+          <w:tcPr>
+            <w:tcW w:w="3969" w:type="dxa"/>
+            <w:tcBorders>
+              <w:top w:val="nil"/>
+            </w:tcBorders>
+          </w:tcPr>
+          <w:p>
+            <w:pPr>
+              <w:pStyle w:val="PlainText"/>
+              <w:rPr>
+                <w:rFonts w:ascii="Verdana" w:hAnsi="Verdana" w:cs="Times New Roman"/>
+              </w:rPr>
+            </w:pPr>
+            <w:r>
+              <w:rPr>
+                <w:rFonts w:cs="Times New Roman" w:ascii="Verdana" w:hAnsi="Verdana"/>
+              </w:rPr>
+            </w:r>
+          </w:p>
+        </w:tc>
+      </w:tr>
+      <w:tr>
+        <w:trPr/>
+        <w:tc>
+          <w:tcPr>
+            <w:tcW w:w="5523" w:type="dxa"/>
+            <w:tcBorders>
+              <w:top w:val="nil"/>
+            </w:tcBorders>
+          </w:tcPr>
+          <w:p>
+            <w:pPr>
+              <w:pStyle w:val="PlainText"/>
+              <w:rPr>
+                <w:rFonts w:ascii="Verdana" w:hAnsi="Verdana" w:cs="Times New Roman"/>
+              </w:rPr>
+            </w:pPr>
+            <w:r>
+              <w:rPr>
+                <w:rFonts w:cs="Times New Roman" w:ascii="Verdana" w:hAnsi="Verdana"/>
+              </w:rPr>
+            </w:r>
+          </w:p>
+        </w:tc>
+        <w:tc>
+          <w:tcPr>
+            <w:tcW w:w="3969" w:type="dxa"/>
+            <w:tcBorders>
+              <w:top w:val="nil"/>
+            </w:tcBorders>
           </w:tcPr>
           <w:p>
             <w:pPr>
@@ -2147,6 +2794,7 @@
                 <w:rFonts w:cs="Times New Roman" w:ascii="Verdana" w:hAnsi="Verdana"/>
                 <w:lang w:val="en-US"/>
               </w:rPr>
+              <w:t>В Винде надо удалить старый пароль и логин в Windows Credentials</w:t>
             </w:r>
           </w:p>
         </w:tc>
@@ -2319,12 +2967,16 @@
             <w:pPr>
               <w:pStyle w:val="PlainText"/>
               <w:rPr>
-                <w:rFonts w:ascii="Verdana" w:hAnsi="Verdana" w:cs="Times New Roman"/>
-              </w:rPr>
-            </w:pPr>
-            <w:r>
-              <w:rPr>
-                <w:rFonts w:cs="Times New Roman" w:ascii="Verdana" w:hAnsi="Verdana"/>
+                <w:b/>
+                <w:b/>
+                <w:bCs/>
+              </w:rPr>
+            </w:pPr>
+            <w:r>
+              <w:rPr>
+                <w:rFonts w:cs="Times New Roman" w:ascii="Verdana" w:hAnsi="Verdana"/>
+                <w:b/>
+                <w:bCs/>
               </w:rPr>
               <w:t>git branch -a</w:t>
             </w:r>
@@ -2405,12 +3057,16 @@
             <w:pPr>
               <w:pStyle w:val="PlainText"/>
               <w:rPr>
-                <w:rFonts w:ascii="Verdana" w:hAnsi="Verdana" w:cs="Times New Roman"/>
-              </w:rPr>
-            </w:pPr>
-            <w:r>
-              <w:rPr>
-                <w:rFonts w:cs="Times New Roman" w:ascii="Verdana" w:hAnsi="Verdana"/>
+                <w:b/>
+                <w:b/>
+                <w:bCs/>
+              </w:rPr>
+            </w:pPr>
+            <w:r>
+              <w:rPr>
+                <w:rFonts w:cs="Times New Roman" w:ascii="Verdana" w:hAnsi="Verdana"/>
+                <w:b/>
+                <w:bCs/>
               </w:rPr>
               <w:t>git checkout forum</w:t>
             </w:r>
@@ -5339,72 +5995,2545 @@
           <w:tcPr>
             <w:tcW w:w="5523" w:type="dxa"/>
             <w:tcBorders/>
-          </w:tcPr>
-          <w:p>
-            <w:pPr>
-              <w:pStyle w:val="PlainText"/>
-              <w:rPr>
-                <w:rFonts w:ascii="Verdana" w:hAnsi="Verdana" w:cs="Times New Roman"/>
-                <w:lang w:val="en-US"/>
-              </w:rPr>
-            </w:pPr>
-            <w:r>
-              <w:rPr>
-                <w:rFonts w:cs="Times New Roman" w:ascii="Verdana" w:hAnsi="Verdana"/>
-                <w:lang w:val="en-US"/>
-              </w:rPr>
-            </w:r>
-          </w:p>
-        </w:tc>
-        <w:tc>
-          <w:tcPr>
-            <w:tcW w:w="3969" w:type="dxa"/>
-            <w:tcBorders/>
-          </w:tcPr>
-          <w:p>
-            <w:pPr>
-              <w:pStyle w:val="PlainText"/>
-              <w:rPr>
-                <w:rFonts w:ascii="Verdana" w:hAnsi="Verdana" w:cs="Times New Roman"/>
-                <w:lang w:val="en-US"/>
-              </w:rPr>
-            </w:pPr>
-            <w:r>
-              <w:rPr>
-                <w:rFonts w:cs="Times New Roman" w:ascii="Verdana" w:hAnsi="Verdana"/>
-                <w:lang w:val="en-US"/>
-              </w:rPr>
-            </w:r>
-          </w:p>
-        </w:tc>
-      </w:tr>
-      <w:tr>
-        <w:trPr/>
-        <w:tc>
-          <w:tcPr>
-            <w:tcW w:w="5523" w:type="dxa"/>
-            <w:tcBorders/>
-          </w:tcPr>
-          <w:p>
-            <w:pPr>
-              <w:pStyle w:val="PlainText"/>
-              <w:rPr>
-                <w:rFonts w:ascii="Verdana" w:hAnsi="Verdana" w:cs="Times New Roman"/>
-                <w:lang w:val="en-US"/>
-              </w:rPr>
-            </w:pPr>
-            <w:r>
-              <w:rPr>
-                <w:rFonts w:cs="Times New Roman" w:ascii="Verdana" w:hAnsi="Verdana"/>
-                <w:lang w:val="en-US"/>
-              </w:rPr>
-            </w:r>
-          </w:p>
-        </w:tc>
-        <w:tc>
-          <w:tcPr>
-            <w:tcW w:w="3969" w:type="dxa"/>
-            <w:tcBorders/>
+            <w:shd w:fill="E0E0E0" w:val="clear"/>
+          </w:tcPr>
+          <w:p>
+            <w:pPr>
+              <w:pStyle w:val="PlainText"/>
+              <w:rPr>
+                <w:rFonts w:ascii="Verdana" w:hAnsi="Verdana" w:eastAsia="Calibri" w:cs="Times New Roman" w:eastAsiaTheme="minorHAnsi"/>
+                <w:color w:val="auto"/>
+                <w:kern w:val="0"/>
+                <w:sz w:val="21"/>
+                <w:szCs w:val="21"/>
+                <w:lang w:val="ru-RU" w:eastAsia="en-US" w:bidi="ar-SA"/>
+              </w:rPr>
+            </w:pPr>
+            <w:r>
+              <w:rPr>
+                <w:rFonts w:eastAsia="Calibri" w:cs="Times New Roman" w:ascii="Verdana" w:hAnsi="Verdana" w:eastAsiaTheme="minorHAnsi"/>
+                <w:color w:val="auto"/>
+                <w:kern w:val="0"/>
+                <w:sz w:val="21"/>
+                <w:szCs w:val="21"/>
+                <w:lang w:val="ru-RU" w:eastAsia="en-US" w:bidi="ar-SA"/>
+              </w:rPr>
+              <w:t>CI/CD</w:t>
+            </w:r>
+          </w:p>
+        </w:tc>
+        <w:tc>
+          <w:tcPr>
+            <w:tcW w:w="3969" w:type="dxa"/>
+            <w:tcBorders/>
+            <w:shd w:fill="E0E0E0" w:val="clear"/>
+          </w:tcPr>
+          <w:p>
+            <w:pPr>
+              <w:pStyle w:val="PlainText"/>
+              <w:rPr>
+                <w:rFonts w:ascii="Verdana" w:hAnsi="Verdana" w:eastAsia="Calibri" w:cs="Times New Roman" w:eastAsiaTheme="minorHAnsi"/>
+                <w:color w:val="auto"/>
+                <w:kern w:val="0"/>
+                <w:sz w:val="21"/>
+                <w:szCs w:val="21"/>
+                <w:lang w:val="ru-RU" w:eastAsia="en-US" w:bidi="ar-SA"/>
+              </w:rPr>
+            </w:pPr>
+            <w:r>
+              <w:rPr>
+                <w:rFonts w:eastAsia="Calibri" w:cs="Times New Roman" w:ascii="Verdana" w:hAnsi="Verdana" w:eastAsiaTheme="minorHAnsi"/>
+                <w:color w:val="auto"/>
+                <w:kern w:val="0"/>
+                <w:sz w:val="21"/>
+                <w:szCs w:val="21"/>
+                <w:lang w:val="ru-RU" w:eastAsia="en-US" w:bidi="ar-SA"/>
+              </w:rPr>
+              <w:t>https://youtu.be/jkwJCR0rqDc</w:t>
+            </w:r>
+          </w:p>
+          <w:p>
+            <w:pPr>
+              <w:pStyle w:val="PlainText"/>
+              <w:rPr>
+                <w:rFonts w:ascii="Verdana" w:hAnsi="Verdana" w:eastAsia="Calibri" w:cs="Times New Roman" w:eastAsiaTheme="minorHAnsi"/>
+                <w:color w:val="auto"/>
+                <w:kern w:val="0"/>
+                <w:sz w:val="21"/>
+                <w:szCs w:val="21"/>
+                <w:lang w:val="ru-RU" w:eastAsia="en-US" w:bidi="ar-SA"/>
+              </w:rPr>
+            </w:pPr>
+            <w:r>
+              <w:rPr>
+                <w:rFonts w:eastAsia="Calibri" w:cs="Times New Roman" w:eastAsiaTheme="minorHAnsi" w:ascii="Verdana" w:hAnsi="Verdana"/>
+                <w:color w:val="auto"/>
+                <w:kern w:val="0"/>
+                <w:sz w:val="21"/>
+                <w:szCs w:val="21"/>
+                <w:lang w:val="ru-RU" w:eastAsia="en-US" w:bidi="ar-SA"/>
+              </w:rPr>
+            </w:r>
+          </w:p>
+        </w:tc>
+      </w:tr>
+      <w:tr>
+        <w:trPr/>
+        <w:tc>
+          <w:tcPr>
+            <w:tcW w:w="5523" w:type="dxa"/>
+            <w:tcBorders/>
+          </w:tcPr>
+          <w:p>
+            <w:pPr>
+              <w:pStyle w:val="PlainText"/>
+              <w:rPr>
+                <w:rFonts w:ascii="Verdana" w:hAnsi="Verdana" w:eastAsia="Calibri" w:cs="Times New Roman" w:eastAsiaTheme="minorHAnsi"/>
+                <w:color w:val="auto"/>
+                <w:kern w:val="0"/>
+                <w:sz w:val="21"/>
+                <w:szCs w:val="21"/>
+                <w:lang w:val="ru-RU" w:eastAsia="en-US" w:bidi="ar-SA"/>
+              </w:rPr>
+            </w:pPr>
+            <w:r>
+              <w:rPr>
+                <w:rFonts w:eastAsia="Calibri" w:cs="Times New Roman" w:ascii="Verdana" w:hAnsi="Verdana" w:eastAsiaTheme="minorHAnsi"/>
+                <w:color w:val="auto"/>
+                <w:kern w:val="0"/>
+                <w:sz w:val="21"/>
+                <w:szCs w:val="21"/>
+                <w:lang w:val="ru-RU" w:eastAsia="en-US" w:bidi="ar-SA"/>
+              </w:rPr>
+              <w:t>https://docs.gitlab.com/ee/ci/yaml/</w:t>
+            </w:r>
+          </w:p>
+          <w:p>
+            <w:pPr>
+              <w:pStyle w:val="PlainText"/>
+              <w:rPr>
+                <w:rFonts w:ascii="Verdana" w:hAnsi="Verdana" w:eastAsia="Calibri" w:cs="Times New Roman" w:eastAsiaTheme="minorHAnsi"/>
+                <w:color w:val="auto"/>
+                <w:kern w:val="0"/>
+                <w:sz w:val="21"/>
+                <w:szCs w:val="21"/>
+                <w:lang w:val="ru-RU" w:eastAsia="en-US" w:bidi="ar-SA"/>
+              </w:rPr>
+            </w:pPr>
+            <w:r>
+              <w:rPr>
+                <w:rFonts w:eastAsia="Calibri" w:cs="Times New Roman" w:eastAsiaTheme="minorHAnsi" w:ascii="Verdana" w:hAnsi="Verdana"/>
+                <w:color w:val="auto"/>
+                <w:kern w:val="0"/>
+                <w:sz w:val="21"/>
+                <w:szCs w:val="21"/>
+                <w:lang w:val="ru-RU" w:eastAsia="en-US" w:bidi="ar-SA"/>
+              </w:rPr>
+            </w:r>
+          </w:p>
+        </w:tc>
+        <w:tc>
+          <w:tcPr>
+            <w:tcW w:w="3969" w:type="dxa"/>
+            <w:tcBorders/>
+          </w:tcPr>
+          <w:p>
+            <w:pPr>
+              <w:pStyle w:val="PlainText"/>
+              <w:rPr>
+                <w:rFonts w:ascii="Verdana" w:hAnsi="Verdana" w:cs="Times New Roman"/>
+                <w:lang w:val="en-US"/>
+              </w:rPr>
+            </w:pPr>
+            <w:r>
+              <w:rPr>
+                <w:rFonts w:cs="Times New Roman" w:ascii="Verdana" w:hAnsi="Verdana"/>
+                <w:lang w:val="en-US"/>
+              </w:rPr>
+              <w:t>Доки по написанию yml-файлов</w:t>
+            </w:r>
+          </w:p>
+        </w:tc>
+      </w:tr>
+      <w:tr>
+        <w:trPr/>
+        <w:tc>
+          <w:tcPr>
+            <w:tcW w:w="5523" w:type="dxa"/>
+            <w:tcBorders>
+              <w:top w:val="nil"/>
+            </w:tcBorders>
+          </w:tcPr>
+          <w:p>
+            <w:pPr>
+              <w:pStyle w:val="Normal"/>
+              <w:rPr>
+                <w:rFonts w:ascii="Verdana" w:hAnsi="Verdana" w:cs="Times New Roman"/>
+                <w:lang w:val="en-US"/>
+              </w:rPr>
+            </w:pPr>
+            <w:r>
+              <w:rPr>
+                <w:rFonts w:cs="Times New Roman" w:ascii="DejaVu Sans Mono" w:hAnsi="DejaVu Sans Mono"/>
+                <w:b/>
+                <w:i w:val="false"/>
+                <w:color w:val="CC7832"/>
+                <w:sz w:val="21"/>
+                <w:lang w:val="en-US"/>
+              </w:rPr>
+              <w:t xml:space="preserve">image: </w:t>
+            </w:r>
+            <w:r>
+              <w:rPr>
+                <w:rFonts w:cs="Times New Roman" w:ascii="DejaVu Sans Mono" w:hAnsi="DejaVu Sans Mono"/>
+                <w:b w:val="false"/>
+                <w:i w:val="false"/>
+                <w:color w:val="A9B7C6"/>
+                <w:sz w:val="21"/>
+                <w:lang w:val="en-US"/>
+              </w:rPr>
+              <w:t>docker:stable</w:t>
+            </w:r>
+            <w:r>
+              <w:rPr>
+                <w:rFonts w:cs="Times New Roman" w:ascii="Verdana" w:hAnsi="Verdana"/>
+                <w:lang w:val="en-US"/>
+              </w:rPr>
+              <w:br/>
+              <w:br/>
+            </w:r>
+            <w:r>
+              <w:rPr>
+                <w:rFonts w:cs="Times New Roman" w:ascii="DejaVu Sans Mono" w:hAnsi="DejaVu Sans Mono"/>
+                <w:b/>
+                <w:i w:val="false"/>
+                <w:color w:val="CC7832"/>
+                <w:sz w:val="21"/>
+                <w:lang w:val="en-US"/>
+              </w:rPr>
+              <w:t>services:</w:t>
+            </w:r>
+            <w:r>
+              <w:rPr>
+                <w:rFonts w:cs="Times New Roman" w:ascii="Verdana" w:hAnsi="Verdana"/>
+                <w:lang w:val="en-US"/>
+              </w:rPr>
+              <w:br/>
+            </w:r>
+            <w:r>
+              <w:rPr>
+                <w:rFonts w:cs="Times New Roman" w:ascii="DejaVu Sans Mono" w:hAnsi="DejaVu Sans Mono"/>
+                <w:b/>
+                <w:i w:val="false"/>
+                <w:color w:val="CC7832"/>
+                <w:sz w:val="21"/>
+                <w:lang w:val="en-US"/>
+              </w:rPr>
+              <w:t xml:space="preserve">  </w:t>
+            </w:r>
+            <w:r>
+              <w:rPr>
+                <w:rFonts w:cs="Times New Roman" w:ascii="DejaVu Sans Mono" w:hAnsi="DejaVu Sans Mono"/>
+                <w:b w:val="false"/>
+                <w:i w:val="false"/>
+                <w:color w:val="A9B7C6"/>
+                <w:sz w:val="21"/>
+                <w:lang w:val="en-US"/>
+              </w:rPr>
+              <w:t>- docker:dind</w:t>
+            </w:r>
+            <w:r>
+              <w:rPr>
+                <w:rFonts w:cs="Times New Roman" w:ascii="Verdana" w:hAnsi="Verdana"/>
+                <w:lang w:val="en-US"/>
+              </w:rPr>
+              <w:br/>
+            </w:r>
+            <w:r>
+              <w:rPr>
+                <w:rFonts w:cs="Times New Roman" w:ascii="DejaVu Sans Mono" w:hAnsi="DejaVu Sans Mono"/>
+                <w:b w:val="false"/>
+                <w:i w:val="false"/>
+                <w:color w:val="A9B7C6"/>
+                <w:sz w:val="21"/>
+                <w:lang w:val="en-US"/>
+              </w:rPr>
+              <w:t xml:space="preserve">  </w:t>
+            </w:r>
+            <w:r>
+              <w:rPr>
+                <w:rFonts w:cs="Times New Roman" w:ascii="Verdana" w:hAnsi="Verdana"/>
+                <w:lang w:val="en-US"/>
+              </w:rPr>
+              <w:br/>
+              <w:br/>
+            </w:r>
+            <w:r>
+              <w:rPr>
+                <w:rFonts w:cs="Times New Roman" w:ascii="DejaVu Sans Mono" w:hAnsi="DejaVu Sans Mono"/>
+                <w:b/>
+                <w:i w:val="false"/>
+                <w:color w:val="CC7832"/>
+                <w:sz w:val="21"/>
+                <w:lang w:val="en-US"/>
+              </w:rPr>
+              <w:t>stages:</w:t>
+            </w:r>
+            <w:r>
+              <w:rPr>
+                <w:rFonts w:cs="Times New Roman" w:ascii="Verdana" w:hAnsi="Verdana"/>
+                <w:lang w:val="en-US"/>
+              </w:rPr>
+              <w:br/>
+            </w:r>
+            <w:r>
+              <w:rPr>
+                <w:rFonts w:cs="Times New Roman" w:ascii="DejaVu Sans Mono" w:hAnsi="DejaVu Sans Mono"/>
+                <w:b/>
+                <w:i w:val="false"/>
+                <w:color w:val="CC7832"/>
+                <w:sz w:val="21"/>
+                <w:lang w:val="en-US"/>
+              </w:rPr>
+              <w:t xml:space="preserve">  </w:t>
+            </w:r>
+            <w:r>
+              <w:rPr>
+                <w:rFonts w:cs="Times New Roman" w:ascii="DejaVu Sans Mono" w:hAnsi="DejaVu Sans Mono"/>
+                <w:b w:val="false"/>
+                <w:i w:val="false"/>
+                <w:color w:val="A9B7C6"/>
+                <w:sz w:val="21"/>
+                <w:lang w:val="en-US"/>
+              </w:rPr>
+              <w:t>- pre-build</w:t>
+            </w:r>
+            <w:r>
+              <w:rPr>
+                <w:rFonts w:cs="Times New Roman" w:ascii="Verdana" w:hAnsi="Verdana"/>
+                <w:lang w:val="en-US"/>
+              </w:rPr>
+              <w:br/>
+            </w:r>
+            <w:r>
+              <w:rPr>
+                <w:rFonts w:cs="Times New Roman" w:ascii="DejaVu Sans Mono" w:hAnsi="DejaVu Sans Mono"/>
+                <w:b w:val="false"/>
+                <w:i w:val="false"/>
+                <w:color w:val="A9B7C6"/>
+                <w:sz w:val="21"/>
+                <w:lang w:val="en-US"/>
+              </w:rPr>
+              <w:t xml:space="preserve">  - build</w:t>
+            </w:r>
+            <w:r>
+              <w:rPr>
+                <w:rFonts w:cs="Times New Roman" w:ascii="Verdana" w:hAnsi="Verdana"/>
+                <w:lang w:val="en-US"/>
+              </w:rPr>
+              <w:br/>
+              <w:br/>
+            </w:r>
+            <w:r>
+              <w:rPr>
+                <w:rFonts w:cs="Times New Roman" w:ascii="DejaVu Sans Mono" w:hAnsi="DejaVu Sans Mono"/>
+                <w:b/>
+                <w:i w:val="false"/>
+                <w:color w:val="CC7832"/>
+                <w:sz w:val="21"/>
+                <w:lang w:val="en-US"/>
+              </w:rPr>
+              <w:t>.base:</w:t>
+            </w:r>
+            <w:r>
+              <w:rPr>
+                <w:rFonts w:cs="Times New Roman" w:ascii="Verdana" w:hAnsi="Verdana"/>
+                <w:lang w:val="en-US"/>
+              </w:rPr>
+              <w:br/>
+            </w:r>
+            <w:r>
+              <w:rPr>
+                <w:rFonts w:cs="Times New Roman" w:ascii="DejaVu Sans Mono" w:hAnsi="DejaVu Sans Mono"/>
+                <w:b w:val="false"/>
+                <w:i/>
+                <w:color w:val="629755"/>
+                <w:sz w:val="21"/>
+                <w:lang w:val="en-US"/>
+              </w:rPr>
+              <w:t>#  tags:</w:t>
+            </w:r>
+            <w:r>
+              <w:rPr>
+                <w:rFonts w:cs="Times New Roman" w:ascii="Verdana" w:hAnsi="Verdana"/>
+                <w:lang w:val="en-US"/>
+              </w:rPr>
+              <w:br/>
+            </w:r>
+            <w:r>
+              <w:rPr>
+                <w:rFonts w:cs="Times New Roman" w:ascii="DejaVu Sans Mono" w:hAnsi="DejaVu Sans Mono"/>
+                <w:b w:val="false"/>
+                <w:i/>
+                <w:color w:val="629755"/>
+                <w:sz w:val="21"/>
+                <w:lang w:val="en-US"/>
+              </w:rPr>
+              <w:t>#    - docker-shell</w:t>
+            </w:r>
+            <w:r>
+              <w:rPr>
+                <w:rFonts w:cs="Times New Roman" w:ascii="Verdana" w:hAnsi="Verdana"/>
+                <w:lang w:val="en-US"/>
+              </w:rPr>
+              <w:br/>
+            </w:r>
+            <w:r>
+              <w:rPr>
+                <w:rFonts w:cs="Times New Roman" w:ascii="DejaVu Sans Mono" w:hAnsi="DejaVu Sans Mono"/>
+                <w:b w:val="false"/>
+                <w:i/>
+                <w:color w:val="629755"/>
+                <w:sz w:val="21"/>
+                <w:lang w:val="en-US"/>
+              </w:rPr>
+              <w:t xml:space="preserve">  </w:t>
+            </w:r>
+            <w:r>
+              <w:rPr>
+                <w:rFonts w:cs="Times New Roman" w:ascii="DejaVu Sans Mono" w:hAnsi="DejaVu Sans Mono"/>
+                <w:b/>
+                <w:i w:val="false"/>
+                <w:color w:val="CC7832"/>
+                <w:sz w:val="21"/>
+                <w:lang w:val="en-US"/>
+              </w:rPr>
+              <w:t>before_script:</w:t>
+            </w:r>
+            <w:r>
+              <w:rPr>
+                <w:rFonts w:cs="Times New Roman" w:ascii="Verdana" w:hAnsi="Verdana"/>
+                <w:lang w:val="en-US"/>
+              </w:rPr>
+              <w:br/>
+            </w:r>
+            <w:r>
+              <w:rPr>
+                <w:rFonts w:cs="Times New Roman" w:ascii="DejaVu Sans Mono" w:hAnsi="DejaVu Sans Mono"/>
+                <w:b/>
+                <w:i w:val="false"/>
+                <w:color w:val="CC7832"/>
+                <w:sz w:val="21"/>
+                <w:lang w:val="en-US"/>
+              </w:rPr>
+              <w:t xml:space="preserve">    </w:t>
+            </w:r>
+            <w:r>
+              <w:rPr>
+                <w:rFonts w:cs="Times New Roman" w:ascii="DejaVu Sans Mono" w:hAnsi="DejaVu Sans Mono"/>
+                <w:b w:val="false"/>
+                <w:i w:val="false"/>
+                <w:color w:val="A9B7C6"/>
+                <w:sz w:val="21"/>
+                <w:lang w:val="en-US"/>
+              </w:rPr>
+              <w:t>- docker login -u gitlab-ci-token -p $CI_JOB_TOKEN $CI_REGISTRY</w:t>
+            </w:r>
+            <w:r>
+              <w:rPr>
+                <w:rFonts w:cs="Times New Roman" w:ascii="Verdana" w:hAnsi="Verdana"/>
+                <w:lang w:val="en-US"/>
+              </w:rPr>
+              <w:br/>
+            </w:r>
+            <w:r>
+              <w:rPr>
+                <w:rFonts w:cs="Times New Roman" w:ascii="DejaVu Sans Mono" w:hAnsi="DejaVu Sans Mono"/>
+                <w:b w:val="false"/>
+                <w:i w:val="false"/>
+                <w:color w:val="A9B7C6"/>
+                <w:sz w:val="21"/>
+                <w:lang w:val="en-US"/>
+              </w:rPr>
+              <w:t xml:space="preserve">  </w:t>
+            </w:r>
+            <w:r>
+              <w:rPr>
+                <w:rFonts w:cs="Times New Roman" w:ascii="DejaVu Sans Mono" w:hAnsi="DejaVu Sans Mono"/>
+                <w:b/>
+                <w:i w:val="false"/>
+                <w:color w:val="CC7832"/>
+                <w:sz w:val="21"/>
+                <w:lang w:val="en-US"/>
+              </w:rPr>
+              <w:t>script:</w:t>
+            </w:r>
+            <w:r>
+              <w:rPr>
+                <w:rFonts w:cs="Times New Roman" w:ascii="Verdana" w:hAnsi="Verdana"/>
+                <w:lang w:val="en-US"/>
+              </w:rPr>
+              <w:br/>
+            </w:r>
+            <w:r>
+              <w:rPr>
+                <w:rFonts w:cs="Times New Roman" w:ascii="DejaVu Sans Mono" w:hAnsi="DejaVu Sans Mono"/>
+                <w:b/>
+                <w:i w:val="false"/>
+                <w:color w:val="CC7832"/>
+                <w:sz w:val="21"/>
+                <w:lang w:val="en-US"/>
+              </w:rPr>
+              <w:t xml:space="preserve">    </w:t>
+            </w:r>
+            <w:r>
+              <w:rPr>
+                <w:rFonts w:cs="Times New Roman" w:ascii="DejaVu Sans Mono" w:hAnsi="DejaVu Sans Mono"/>
+                <w:b w:val="false"/>
+                <w:i w:val="false"/>
+                <w:color w:val="A9B7C6"/>
+                <w:sz w:val="21"/>
+                <w:lang w:val="en-US"/>
+              </w:rPr>
+              <w:t>- BRANCH_TAG=$CI_COMMIT_REF_NAME</w:t>
+            </w:r>
+            <w:r>
+              <w:rPr>
+                <w:rFonts w:cs="Times New Roman" w:ascii="Verdana" w:hAnsi="Verdana"/>
+                <w:lang w:val="en-US"/>
+              </w:rPr>
+              <w:br/>
+            </w:r>
+            <w:r>
+              <w:rPr>
+                <w:rFonts w:cs="Times New Roman" w:ascii="DejaVu Sans Mono" w:hAnsi="DejaVu Sans Mono"/>
+                <w:b w:val="false"/>
+                <w:i w:val="false"/>
+                <w:color w:val="A9B7C6"/>
+                <w:sz w:val="21"/>
+                <w:lang w:val="en-US"/>
+              </w:rPr>
+              <w:t xml:space="preserve">    - docker pull $CI_REGISTRY_IMAGE:latest || true</w:t>
+            </w:r>
+            <w:r>
+              <w:rPr>
+                <w:rFonts w:cs="Times New Roman" w:ascii="Verdana" w:hAnsi="Verdana"/>
+                <w:lang w:val="en-US"/>
+              </w:rPr>
+              <w:br/>
+            </w:r>
+            <w:r>
+              <w:rPr>
+                <w:rFonts w:cs="Times New Roman" w:ascii="DejaVu Sans Mono" w:hAnsi="DejaVu Sans Mono"/>
+                <w:b w:val="false"/>
+                <w:i w:val="false"/>
+                <w:color w:val="A9B7C6"/>
+                <w:sz w:val="21"/>
+                <w:lang w:val="en-US"/>
+              </w:rPr>
+              <w:t xml:space="preserve">    - docker pull $CI_REGISTRY_IMAGE:$BRANCH_TAG || true  </w:t>
+            </w:r>
+            <w:r>
+              <w:rPr>
+                <w:rFonts w:cs="Times New Roman" w:ascii="DejaVu Sans Mono" w:hAnsi="DejaVu Sans Mono"/>
+                <w:b w:val="false"/>
+                <w:i/>
+                <w:color w:val="629755"/>
+                <w:sz w:val="21"/>
+                <w:lang w:val="en-US"/>
+              </w:rPr>
+              <w:t># Сделано для того, чтобы не подтягивать каждый раз предыдущие коммиты</w:t>
+            </w:r>
+            <w:r>
+              <w:rPr>
+                <w:rFonts w:cs="Times New Roman" w:ascii="Verdana" w:hAnsi="Verdana"/>
+                <w:lang w:val="en-US"/>
+              </w:rPr>
+              <w:br/>
+            </w:r>
+            <w:r>
+              <w:rPr>
+                <w:rFonts w:cs="Times New Roman" w:ascii="DejaVu Sans Mono" w:hAnsi="DejaVu Sans Mono"/>
+                <w:b w:val="false"/>
+                <w:i/>
+                <w:color w:val="629755"/>
+                <w:sz w:val="21"/>
+                <w:lang w:val="en-US"/>
+              </w:rPr>
+              <w:t xml:space="preserve">    </w:t>
+            </w:r>
+            <w:r>
+              <w:rPr>
+                <w:rFonts w:cs="Times New Roman" w:ascii="DejaVu Sans Mono" w:hAnsi="DejaVu Sans Mono"/>
+                <w:b w:val="false"/>
+                <w:i w:val="false"/>
+                <w:color w:val="A9B7C6"/>
+                <w:sz w:val="21"/>
+                <w:lang w:val="en-US"/>
+              </w:rPr>
+              <w:t xml:space="preserve">- docker build --cache-from $CI_REGISTRY_IMAGE:$BRANCH_TAG --tag $CI_REGISTRY_IMAGE:$CI_COMMIT_REF_SLUG . </w:t>
+            </w:r>
+            <w:r>
+              <w:rPr>
+                <w:rFonts w:cs="Times New Roman" w:ascii="DejaVu Sans Mono" w:hAnsi="DejaVu Sans Mono"/>
+                <w:b w:val="false"/>
+                <w:i/>
+                <w:color w:val="629755"/>
+                <w:sz w:val="21"/>
+                <w:lang w:val="en-US"/>
+              </w:rPr>
+              <w:t>#$CI_REGISTRY_IMAGE:$BRANCH_TAG .</w:t>
+            </w:r>
+            <w:r>
+              <w:rPr>
+                <w:rFonts w:cs="Times New Roman" w:ascii="Verdana" w:hAnsi="Verdana"/>
+                <w:lang w:val="en-US"/>
+              </w:rPr>
+              <w:br/>
+            </w:r>
+            <w:r>
+              <w:rPr>
+                <w:rFonts w:cs="Times New Roman" w:ascii="DejaVu Sans Mono" w:hAnsi="DejaVu Sans Mono"/>
+                <w:b w:val="false"/>
+                <w:i/>
+                <w:color w:val="629755"/>
+                <w:sz w:val="21"/>
+                <w:lang w:val="en-US"/>
+              </w:rPr>
+              <w:t xml:space="preserve">    #- docker-compose up -d</w:t>
+            </w:r>
+            <w:r>
+              <w:rPr>
+                <w:rFonts w:cs="Times New Roman" w:ascii="Verdana" w:hAnsi="Verdana"/>
+                <w:lang w:val="en-US"/>
+              </w:rPr>
+              <w:br/>
+            </w:r>
+            <w:r>
+              <w:rPr>
+                <w:rFonts w:cs="Times New Roman" w:ascii="DejaVu Sans Mono" w:hAnsi="DejaVu Sans Mono"/>
+                <w:b w:val="false"/>
+                <w:i/>
+                <w:color w:val="629755"/>
+                <w:sz w:val="21"/>
+                <w:lang w:val="en-US"/>
+              </w:rPr>
+              <w:t xml:space="preserve">    #- docker push $CI_REGISTRY_IMAGE/$FOLDER:$BRANCH_TAG</w:t>
+            </w:r>
+            <w:r>
+              <w:rPr>
+                <w:rFonts w:cs="Times New Roman" w:ascii="Verdana" w:hAnsi="Verdana"/>
+                <w:lang w:val="en-US"/>
+              </w:rPr>
+              <w:br/>
+            </w:r>
+            <w:r>
+              <w:rPr>
+                <w:rFonts w:cs="Times New Roman" w:ascii="DejaVu Sans Mono" w:hAnsi="DejaVu Sans Mono"/>
+                <w:b w:val="false"/>
+                <w:i/>
+                <w:color w:val="629755"/>
+                <w:sz w:val="21"/>
+                <w:lang w:val="en-US"/>
+              </w:rPr>
+              <w:t xml:space="preserve">    </w:t>
+            </w:r>
+            <w:r>
+              <w:rPr>
+                <w:rFonts w:cs="Times New Roman" w:ascii="DejaVu Sans Mono" w:hAnsi="DejaVu Sans Mono"/>
+                <w:b w:val="false"/>
+                <w:i w:val="false"/>
+                <w:color w:val="A9B7C6"/>
+                <w:sz w:val="21"/>
+                <w:lang w:val="en-US"/>
+              </w:rPr>
+              <w:t>- docker push $CI_REGISTRY_IMAGE:$CI_COMMIT_REF_SLUG</w:t>
+            </w:r>
+            <w:r>
+              <w:rPr>
+                <w:rFonts w:cs="Times New Roman" w:ascii="Verdana" w:hAnsi="Verdana"/>
+                <w:lang w:val="en-US"/>
+              </w:rPr>
+              <w:br/>
+              <w:br/>
+            </w:r>
+            <w:r>
+              <w:rPr>
+                <w:rFonts w:cs="Times New Roman" w:ascii="DejaVu Sans Mono" w:hAnsi="DejaVu Sans Mono"/>
+                <w:b/>
+                <w:i w:val="false"/>
+                <w:color w:val="CC7832"/>
+                <w:sz w:val="21"/>
+                <w:lang w:val="en-US"/>
+              </w:rPr>
+              <w:t>build:master:</w:t>
+            </w:r>
+            <w:r>
+              <w:rPr>
+                <w:rFonts w:cs="Times New Roman" w:ascii="Verdana" w:hAnsi="Verdana"/>
+                <w:lang w:val="en-US"/>
+              </w:rPr>
+              <w:br/>
+            </w:r>
+            <w:r>
+              <w:rPr>
+                <w:rFonts w:cs="Times New Roman" w:ascii="DejaVu Sans Mono" w:hAnsi="DejaVu Sans Mono"/>
+                <w:b/>
+                <w:i w:val="false"/>
+                <w:color w:val="CC7832"/>
+                <w:sz w:val="21"/>
+                <w:lang w:val="en-US"/>
+              </w:rPr>
+              <w:t xml:space="preserve">  extends: </w:t>
+            </w:r>
+            <w:r>
+              <w:rPr>
+                <w:rFonts w:cs="Times New Roman" w:ascii="DejaVu Sans Mono" w:hAnsi="DejaVu Sans Mono"/>
+                <w:b w:val="false"/>
+                <w:i w:val="false"/>
+                <w:color w:val="A9B7C6"/>
+                <w:sz w:val="21"/>
+                <w:lang w:val="en-US"/>
+              </w:rPr>
+              <w:t>.base</w:t>
+            </w:r>
+            <w:r>
+              <w:rPr>
+                <w:rFonts w:cs="Times New Roman" w:ascii="Verdana" w:hAnsi="Verdana"/>
+                <w:lang w:val="en-US"/>
+              </w:rPr>
+              <w:br/>
+            </w:r>
+            <w:r>
+              <w:rPr>
+                <w:rFonts w:cs="Times New Roman" w:ascii="DejaVu Sans Mono" w:hAnsi="DejaVu Sans Mono"/>
+                <w:b w:val="false"/>
+                <w:i w:val="false"/>
+                <w:color w:val="A9B7C6"/>
+                <w:sz w:val="21"/>
+                <w:lang w:val="en-US"/>
+              </w:rPr>
+              <w:t xml:space="preserve">  </w:t>
+            </w:r>
+            <w:r>
+              <w:rPr>
+                <w:rFonts w:cs="Times New Roman" w:ascii="DejaVu Sans Mono" w:hAnsi="DejaVu Sans Mono"/>
+                <w:b/>
+                <w:i w:val="false"/>
+                <w:color w:val="CC7832"/>
+                <w:sz w:val="21"/>
+                <w:lang w:val="en-US"/>
+              </w:rPr>
+              <w:t xml:space="preserve">stage: </w:t>
+            </w:r>
+            <w:r>
+              <w:rPr>
+                <w:rFonts w:cs="Times New Roman" w:ascii="DejaVu Sans Mono" w:hAnsi="DejaVu Sans Mono"/>
+                <w:b w:val="false"/>
+                <w:i w:val="false"/>
+                <w:color w:val="A9B7C6"/>
+                <w:sz w:val="21"/>
+                <w:lang w:val="en-US"/>
+              </w:rPr>
+              <w:t>build</w:t>
+            </w:r>
+            <w:r>
+              <w:rPr>
+                <w:rFonts w:cs="Times New Roman" w:ascii="Verdana" w:hAnsi="Verdana"/>
+                <w:lang w:val="en-US"/>
+              </w:rPr>
+              <w:br/>
+            </w:r>
+            <w:r>
+              <w:rPr>
+                <w:rFonts w:cs="Times New Roman" w:ascii="DejaVu Sans Mono" w:hAnsi="DejaVu Sans Mono"/>
+                <w:b w:val="false"/>
+                <w:i w:val="false"/>
+                <w:color w:val="A9B7C6"/>
+                <w:sz w:val="21"/>
+                <w:lang w:val="en-US"/>
+              </w:rPr>
+              <w:t xml:space="preserve">  </w:t>
+            </w:r>
+            <w:r>
+              <w:rPr>
+                <w:rFonts w:cs="Times New Roman" w:ascii="DejaVu Sans Mono" w:hAnsi="DejaVu Sans Mono"/>
+                <w:b/>
+                <w:i w:val="false"/>
+                <w:color w:val="CC7832"/>
+                <w:sz w:val="21"/>
+                <w:lang w:val="en-US"/>
+              </w:rPr>
+              <w:t>variables:</w:t>
+            </w:r>
+            <w:r>
+              <w:rPr>
+                <w:rFonts w:cs="Times New Roman" w:ascii="Verdana" w:hAnsi="Verdana"/>
+                <w:lang w:val="en-US"/>
+              </w:rPr>
+              <w:br/>
+            </w:r>
+            <w:r>
+              <w:rPr>
+                <w:rFonts w:cs="Times New Roman" w:ascii="DejaVu Sans Mono" w:hAnsi="DejaVu Sans Mono"/>
+                <w:b/>
+                <w:i w:val="false"/>
+                <w:color w:val="CC7832"/>
+                <w:sz w:val="21"/>
+                <w:lang w:val="en-US"/>
+              </w:rPr>
+              <w:t xml:space="preserve">      CI_COMMIT_REF_NAME: </w:t>
+            </w:r>
+            <w:r>
+              <w:rPr>
+                <w:rFonts w:cs="Times New Roman" w:ascii="DejaVu Sans Mono" w:hAnsi="DejaVu Sans Mono"/>
+                <w:b w:val="false"/>
+                <w:i w:val="false"/>
+                <w:color w:val="A9B7C6"/>
+                <w:sz w:val="21"/>
+                <w:lang w:val="en-US"/>
+              </w:rPr>
+              <w:t>latest</w:t>
+            </w:r>
+            <w:r>
+              <w:rPr>
+                <w:rFonts w:cs="Times New Roman" w:ascii="Verdana" w:hAnsi="Verdana"/>
+                <w:lang w:val="en-US"/>
+              </w:rPr>
+              <w:br/>
+            </w:r>
+            <w:r>
+              <w:rPr>
+                <w:rFonts w:cs="Times New Roman" w:ascii="DejaVu Sans Mono" w:hAnsi="DejaVu Sans Mono"/>
+                <w:b w:val="false"/>
+                <w:i w:val="false"/>
+                <w:color w:val="A9B7C6"/>
+                <w:sz w:val="21"/>
+                <w:lang w:val="en-US"/>
+              </w:rPr>
+              <w:t xml:space="preserve">  </w:t>
+            </w:r>
+            <w:r>
+              <w:rPr>
+                <w:rFonts w:cs="Times New Roman" w:ascii="DejaVu Sans Mono" w:hAnsi="DejaVu Sans Mono"/>
+                <w:b/>
+                <w:i w:val="false"/>
+                <w:color w:val="CC7832"/>
+                <w:sz w:val="21"/>
+                <w:lang w:val="en-US"/>
+              </w:rPr>
+              <w:t>only:</w:t>
+            </w:r>
+            <w:r>
+              <w:rPr>
+                <w:rFonts w:cs="Times New Roman" w:ascii="Verdana" w:hAnsi="Verdana"/>
+                <w:lang w:val="en-US"/>
+              </w:rPr>
+              <w:br/>
+            </w:r>
+            <w:r>
+              <w:rPr>
+                <w:rFonts w:cs="Times New Roman" w:ascii="DejaVu Sans Mono" w:hAnsi="DejaVu Sans Mono"/>
+                <w:b/>
+                <w:i w:val="false"/>
+                <w:color w:val="CC7832"/>
+                <w:sz w:val="21"/>
+                <w:lang w:val="en-US"/>
+              </w:rPr>
+              <w:t xml:space="preserve">    </w:t>
+            </w:r>
+            <w:r>
+              <w:rPr>
+                <w:rFonts w:cs="Times New Roman" w:ascii="DejaVu Sans Mono" w:hAnsi="DejaVu Sans Mono"/>
+                <w:b w:val="false"/>
+                <w:i w:val="false"/>
+                <w:color w:val="A9B7C6"/>
+                <w:sz w:val="21"/>
+                <w:lang w:val="en-US"/>
+              </w:rPr>
+              <w:t>- master</w:t>
+            </w:r>
+            <w:r>
+              <w:rPr>
+                <w:rFonts w:cs="Times New Roman" w:ascii="Verdana" w:hAnsi="Verdana"/>
+                <w:lang w:val="en-US"/>
+              </w:rPr>
+              <w:br/>
+              <w:br/>
+            </w:r>
+            <w:r>
+              <w:rPr>
+                <w:rFonts w:cs="Times New Roman" w:ascii="DejaVu Sans Mono" w:hAnsi="DejaVu Sans Mono"/>
+                <w:b/>
+                <w:i w:val="false"/>
+                <w:color w:val="CC7832"/>
+                <w:sz w:val="21"/>
+                <w:lang w:val="en-US"/>
+              </w:rPr>
+              <w:t>pre_build:features:</w:t>
+            </w:r>
+            <w:r>
+              <w:rPr>
+                <w:rFonts w:cs="Times New Roman" w:ascii="Verdana" w:hAnsi="Verdana"/>
+                <w:lang w:val="en-US"/>
+              </w:rPr>
+              <w:br/>
+            </w:r>
+            <w:r>
+              <w:rPr>
+                <w:rFonts w:cs="Times New Roman" w:ascii="DejaVu Sans Mono" w:hAnsi="DejaVu Sans Mono"/>
+                <w:b/>
+                <w:i w:val="false"/>
+                <w:color w:val="CC7832"/>
+                <w:sz w:val="21"/>
+                <w:lang w:val="en-US"/>
+              </w:rPr>
+              <w:t xml:space="preserve">  when: </w:t>
+            </w:r>
+            <w:r>
+              <w:rPr>
+                <w:rFonts w:cs="Times New Roman" w:ascii="DejaVu Sans Mono" w:hAnsi="DejaVu Sans Mono"/>
+                <w:b w:val="false"/>
+                <w:i w:val="false"/>
+                <w:color w:val="A9B7C6"/>
+                <w:sz w:val="21"/>
+                <w:lang w:val="en-US"/>
+              </w:rPr>
+              <w:t>manual</w:t>
+            </w:r>
+            <w:r>
+              <w:rPr>
+                <w:rFonts w:cs="Times New Roman" w:ascii="Verdana" w:hAnsi="Verdana"/>
+                <w:lang w:val="en-US"/>
+              </w:rPr>
+              <w:br/>
+            </w:r>
+            <w:r>
+              <w:rPr>
+                <w:rFonts w:cs="Times New Roman" w:ascii="DejaVu Sans Mono" w:hAnsi="DejaVu Sans Mono"/>
+                <w:b w:val="false"/>
+                <w:i w:val="false"/>
+                <w:color w:val="A9B7C6"/>
+                <w:sz w:val="21"/>
+                <w:lang w:val="en-US"/>
+              </w:rPr>
+              <w:t xml:space="preserve">  </w:t>
+            </w:r>
+            <w:r>
+              <w:rPr>
+                <w:rFonts w:cs="Times New Roman" w:ascii="DejaVu Sans Mono" w:hAnsi="DejaVu Sans Mono"/>
+                <w:b/>
+                <w:i w:val="false"/>
+                <w:color w:val="CC7832"/>
+                <w:sz w:val="21"/>
+                <w:lang w:val="en-US"/>
+              </w:rPr>
+              <w:t xml:space="preserve">extends: </w:t>
+            </w:r>
+            <w:r>
+              <w:rPr>
+                <w:rFonts w:cs="Times New Roman" w:ascii="DejaVu Sans Mono" w:hAnsi="DejaVu Sans Mono"/>
+                <w:b w:val="false"/>
+                <w:i w:val="false"/>
+                <w:color w:val="A9B7C6"/>
+                <w:sz w:val="21"/>
+                <w:lang w:val="en-US"/>
+              </w:rPr>
+              <w:t>.base</w:t>
+            </w:r>
+            <w:r>
+              <w:rPr>
+                <w:rFonts w:cs="Times New Roman" w:ascii="Verdana" w:hAnsi="Verdana"/>
+                <w:lang w:val="en-US"/>
+              </w:rPr>
+              <w:br/>
+            </w:r>
+            <w:r>
+              <w:rPr>
+                <w:rFonts w:cs="Times New Roman" w:ascii="DejaVu Sans Mono" w:hAnsi="DejaVu Sans Mono"/>
+                <w:b w:val="false"/>
+                <w:i w:val="false"/>
+                <w:color w:val="A9B7C6"/>
+                <w:sz w:val="21"/>
+                <w:lang w:val="en-US"/>
+              </w:rPr>
+              <w:t xml:space="preserve">  </w:t>
+            </w:r>
+            <w:r>
+              <w:rPr>
+                <w:rFonts w:cs="Times New Roman" w:ascii="DejaVu Sans Mono" w:hAnsi="DejaVu Sans Mono"/>
+                <w:b/>
+                <w:i w:val="false"/>
+                <w:color w:val="CC7832"/>
+                <w:sz w:val="21"/>
+                <w:lang w:val="en-US"/>
+              </w:rPr>
+              <w:t xml:space="preserve">stage: </w:t>
+            </w:r>
+            <w:r>
+              <w:rPr>
+                <w:rFonts w:cs="Times New Roman" w:ascii="DejaVu Sans Mono" w:hAnsi="DejaVu Sans Mono"/>
+                <w:b w:val="false"/>
+                <w:i w:val="false"/>
+                <w:color w:val="A9B7C6"/>
+                <w:sz w:val="21"/>
+                <w:lang w:val="en-US"/>
+              </w:rPr>
+              <w:t>pre-build</w:t>
+            </w:r>
+            <w:r>
+              <w:rPr>
+                <w:rFonts w:cs="Times New Roman" w:ascii="Verdana" w:hAnsi="Verdana"/>
+                <w:lang w:val="en-US"/>
+              </w:rPr>
+              <w:br/>
+            </w:r>
+            <w:r>
+              <w:rPr>
+                <w:rFonts w:cs="Times New Roman" w:ascii="DejaVu Sans Mono" w:hAnsi="DejaVu Sans Mono"/>
+                <w:b w:val="false"/>
+                <w:i w:val="false"/>
+                <w:color w:val="A9B7C6"/>
+                <w:sz w:val="21"/>
+                <w:lang w:val="en-US"/>
+              </w:rPr>
+              <w:t xml:space="preserve">  </w:t>
+            </w:r>
+            <w:r>
+              <w:rPr>
+                <w:rFonts w:cs="Times New Roman" w:ascii="DejaVu Sans Mono" w:hAnsi="DejaVu Sans Mono"/>
+                <w:b/>
+                <w:i w:val="false"/>
+                <w:color w:val="CC7832"/>
+                <w:sz w:val="21"/>
+                <w:lang w:val="en-US"/>
+              </w:rPr>
+              <w:t>except:</w:t>
+            </w:r>
+            <w:r>
+              <w:rPr>
+                <w:rFonts w:cs="Times New Roman" w:ascii="Verdana" w:hAnsi="Verdana"/>
+                <w:lang w:val="en-US"/>
+              </w:rPr>
+              <w:br/>
+            </w:r>
+            <w:r>
+              <w:rPr>
+                <w:rFonts w:cs="Times New Roman" w:ascii="DejaVu Sans Mono" w:hAnsi="DejaVu Sans Mono"/>
+                <w:b/>
+                <w:i w:val="false"/>
+                <w:color w:val="CC7832"/>
+                <w:sz w:val="21"/>
+                <w:lang w:val="en-US"/>
+              </w:rPr>
+              <w:t xml:space="preserve">    </w:t>
+            </w:r>
+            <w:r>
+              <w:rPr>
+                <w:rFonts w:cs="Times New Roman" w:ascii="DejaVu Sans Mono" w:hAnsi="DejaVu Sans Mono"/>
+                <w:b w:val="false"/>
+                <w:i w:val="false"/>
+                <w:color w:val="A9B7C6"/>
+                <w:sz w:val="21"/>
+                <w:lang w:val="en-US"/>
+              </w:rPr>
+              <w:t>- master</w:t>
+            </w:r>
+          </w:p>
+          <w:p>
+            <w:pPr>
+              <w:pStyle w:val="Normal"/>
+              <w:spacing w:before="0" w:after="160"/>
+              <w:rPr>
+                <w:rFonts w:ascii="Verdana" w:hAnsi="Verdana" w:cs="Times New Roman"/>
+                <w:lang w:val="en-US"/>
+              </w:rPr>
+            </w:pPr>
+            <w:r>
+              <w:rPr>
+                <w:rFonts w:cs="Times New Roman" w:ascii="Verdana" w:hAnsi="Verdana"/>
+                <w:lang w:val="en-US"/>
+              </w:rPr>
+            </w:r>
+          </w:p>
+        </w:tc>
+        <w:tc>
+          <w:tcPr>
+            <w:tcW w:w="3969" w:type="dxa"/>
+            <w:tcBorders>
+              <w:top w:val="nil"/>
+            </w:tcBorders>
+          </w:tcPr>
+          <w:p>
+            <w:pPr>
+              <w:pStyle w:val="PlainText"/>
+              <w:rPr>
+                <w:rFonts w:ascii="Verdana" w:hAnsi="Verdana" w:cs="Times New Roman"/>
+                <w:lang w:val="en-US"/>
+              </w:rPr>
+            </w:pPr>
+            <w:r>
+              <w:rPr>
+                <w:rFonts w:cs="Times New Roman" w:ascii="Verdana" w:hAnsi="Verdana"/>
+                <w:lang w:val="en-US"/>
+              </w:rPr>
+            </w:r>
+          </w:p>
+          <w:p>
+            <w:pPr>
+              <w:pStyle w:val="PlainText"/>
+              <w:rPr>
+                <w:rFonts w:ascii="Verdana" w:hAnsi="Verdana" w:cs="Times New Roman"/>
+                <w:lang w:val="en-US"/>
+              </w:rPr>
+            </w:pPr>
+            <w:r>
+              <w:rPr>
+                <w:rFonts w:cs="Times New Roman" w:ascii="Verdana" w:hAnsi="Verdana"/>
+                <w:lang w:val="en-US"/>
+              </w:rPr>
+            </w:r>
+          </w:p>
+          <w:p>
+            <w:pPr>
+              <w:pStyle w:val="Normal"/>
+              <w:spacing w:before="0" w:after="160"/>
+              <w:rPr>
+                <w:rFonts w:ascii="Verdana" w:hAnsi="Verdana" w:cs="Times New Roman"/>
+                <w:lang w:val="en-US"/>
+              </w:rPr>
+            </w:pPr>
+            <w:r>
+              <w:rPr>
+                <w:rFonts w:cs="Times New Roman" w:ascii="DejaVu Sans Mono" w:hAnsi="DejaVu Sans Mono"/>
+                <w:b w:val="false"/>
+                <w:i/>
+                <w:color w:val="629755"/>
+                <w:sz w:val="21"/>
+                <w:lang w:val="en-US"/>
+              </w:rPr>
+              <w:t># Это сервис, позволяющий запускать докер внутри докера внутри докера...</w:t>
+            </w:r>
+            <w:r>
+              <w:rPr>
+                <w:rFonts w:cs="Times New Roman" w:ascii="Verdana" w:hAnsi="Verdana"/>
+                <w:lang w:val="en-US"/>
+              </w:rPr>
+              <w:br/>
+            </w:r>
+            <w:r>
+              <w:rPr>
+                <w:rFonts w:cs="Times New Roman" w:ascii="DejaVu Sans Mono" w:hAnsi="DejaVu Sans Mono"/>
+                <w:b w:val="false"/>
+                <w:i/>
+                <w:color w:val="629755"/>
+                <w:sz w:val="21"/>
+                <w:lang w:val="en-US"/>
+              </w:rPr>
+              <w:t>Git Runner  бежит в докере, а внутри мы билдим свой докер имадж. Получается матрёшка докеров. dind позволяет это.</w:t>
+            </w:r>
+          </w:p>
+        </w:tc>
+      </w:tr>
+      <w:tr>
+        <w:trPr/>
+        <w:tc>
+          <w:tcPr>
+            <w:tcW w:w="5523" w:type="dxa"/>
+            <w:tcBorders>
+              <w:top w:val="nil"/>
+            </w:tcBorders>
+          </w:tcPr>
+          <w:p>
+            <w:pPr>
+              <w:pStyle w:val="Normal"/>
+              <w:spacing w:before="0" w:after="160"/>
+              <w:rPr>
+                <w:rFonts w:ascii="Verdana" w:hAnsi="Verdana" w:cs="Times New Roman"/>
+                <w:lang w:val="en-US"/>
+              </w:rPr>
+            </w:pPr>
+            <w:hyperlink r:id="rId2">
+              <w:r>
+                <w:rPr>
+                  <w:rFonts w:cs="Times New Roman" w:ascii="Verdana" w:hAnsi="Verdana"/>
+                  <w:lang w:val="en-US"/>
+                </w:rPr>
+                <w:t>https://docs.gitlab.com/ee/ci/variables/predefined_variables.html</w:t>
+              </w:r>
+            </w:hyperlink>
+          </w:p>
+        </w:tc>
+        <w:tc>
+          <w:tcPr>
+            <w:tcW w:w="3969" w:type="dxa"/>
+            <w:tcBorders>
+              <w:top w:val="nil"/>
+            </w:tcBorders>
+          </w:tcPr>
+          <w:p>
+            <w:pPr>
+              <w:pStyle w:val="PlainText"/>
+              <w:rPr>
+                <w:rFonts w:ascii="Verdana" w:hAnsi="Verdana" w:cs="Times New Roman"/>
+                <w:lang w:val="en-US"/>
+              </w:rPr>
+            </w:pPr>
+            <w:r>
+              <w:rPr>
+                <w:rFonts w:cs="Times New Roman" w:ascii="Verdana" w:hAnsi="Verdana"/>
+                <w:lang w:val="en-US"/>
+              </w:rPr>
+              <w:t xml:space="preserve">Набор предопределённых переменных в CI/CD. </w:t>
+            </w:r>
+          </w:p>
+          <w:p>
+            <w:pPr>
+              <w:pStyle w:val="PlainText"/>
+              <w:rPr>
+                <w:rFonts w:ascii="Verdana" w:hAnsi="Verdana" w:cs="Times New Roman"/>
+                <w:lang w:val="en-US"/>
+              </w:rPr>
+            </w:pPr>
+            <w:r>
+              <w:rPr>
+                <w:rFonts w:cs="Times New Roman" w:ascii="Verdana" w:hAnsi="Verdana"/>
+                <w:lang w:val="en-US"/>
+              </w:rPr>
+              <w:t>Можно вводить и свои дополнительно!</w:t>
+            </w:r>
+          </w:p>
+        </w:tc>
+      </w:tr>
+      <w:tr>
+        <w:trPr/>
+        <w:tc>
+          <w:tcPr>
+            <w:tcW w:w="5523" w:type="dxa"/>
+            <w:tcBorders>
+              <w:top w:val="nil"/>
+            </w:tcBorders>
+          </w:tcPr>
+          <w:p>
+            <w:pPr>
+              <w:pStyle w:val="Normal"/>
+              <w:spacing w:before="0" w:after="160"/>
+              <w:rPr>
+                <w:rFonts w:ascii="Verdana" w:hAnsi="Verdana" w:cs="Times New Roman"/>
+                <w:lang w:val="en-US"/>
+              </w:rPr>
+            </w:pPr>
+            <w:r>
+              <w:rPr>
+                <w:rFonts w:cs="Times New Roman" w:ascii="Verdana" w:hAnsi="Verdana"/>
+                <w:lang w:val="en-US"/>
+              </w:rPr>
+              <w:t>$CI_REGISTRY</w:t>
+            </w:r>
+          </w:p>
+        </w:tc>
+        <w:tc>
+          <w:tcPr>
+            <w:tcW w:w="3969" w:type="dxa"/>
+            <w:tcBorders>
+              <w:top w:val="nil"/>
+            </w:tcBorders>
+          </w:tcPr>
+          <w:p>
+            <w:pPr>
+              <w:pStyle w:val="PlainText"/>
+              <w:rPr>
+                <w:rFonts w:ascii="Verdana" w:hAnsi="Verdana" w:cs="Times New Roman"/>
+                <w:lang w:val="en-US"/>
+              </w:rPr>
+            </w:pPr>
+            <w:r>
+              <w:rPr>
+                <w:rFonts w:cs="Times New Roman" w:ascii="Verdana" w:hAnsi="Verdana"/>
+                <w:lang w:val="en-US"/>
+              </w:rPr>
+            </w:r>
+          </w:p>
+        </w:tc>
+      </w:tr>
+      <w:tr>
+        <w:trPr/>
+        <w:tc>
+          <w:tcPr>
+            <w:tcW w:w="5523" w:type="dxa"/>
+            <w:tcBorders>
+              <w:top w:val="nil"/>
+            </w:tcBorders>
+          </w:tcPr>
+          <w:p>
+            <w:pPr>
+              <w:pStyle w:val="Normal"/>
+              <w:spacing w:before="0" w:after="160"/>
+              <w:rPr>
+                <w:rFonts w:ascii="Verdana" w:hAnsi="Verdana" w:cs="Times New Roman"/>
+                <w:lang w:val="en-US"/>
+              </w:rPr>
+            </w:pPr>
+            <w:r>
+              <w:rPr>
+                <w:rFonts w:cs="Times New Roman" w:ascii="Verdana" w:hAnsi="Verdana"/>
+                <w:lang w:val="en-US"/>
+              </w:rPr>
+              <w:t>$CI_REGISTRY_IMAGE</w:t>
+            </w:r>
+          </w:p>
+        </w:tc>
+        <w:tc>
+          <w:tcPr>
+            <w:tcW w:w="3969" w:type="dxa"/>
+            <w:tcBorders>
+              <w:top w:val="nil"/>
+            </w:tcBorders>
+          </w:tcPr>
+          <w:p>
+            <w:pPr>
+              <w:pStyle w:val="PlainText"/>
+              <w:rPr>
+                <w:rFonts w:ascii="Verdana" w:hAnsi="Verdana" w:cs="Times New Roman"/>
+                <w:lang w:val="en-US"/>
+              </w:rPr>
+            </w:pPr>
+            <w:r>
+              <w:rPr>
+                <w:rFonts w:cs="Times New Roman" w:ascii="Verdana" w:hAnsi="Verdana"/>
+                <w:lang w:val="en-US"/>
+              </w:rPr>
+              <w:t>Докер-имадж в GitLab registry</w:t>
+            </w:r>
+          </w:p>
+        </w:tc>
+      </w:tr>
+      <w:tr>
+        <w:trPr/>
+        <w:tc>
+          <w:tcPr>
+            <w:tcW w:w="5523" w:type="dxa"/>
+            <w:tcBorders>
+              <w:top w:val="nil"/>
+            </w:tcBorders>
+          </w:tcPr>
+          <w:p>
+            <w:pPr>
+              <w:pStyle w:val="Normal"/>
+              <w:spacing w:before="0" w:after="160"/>
+              <w:rPr>
+                <w:rFonts w:ascii="Verdana" w:hAnsi="Verdana" w:cs="Times New Roman"/>
+                <w:lang w:val="en-US"/>
+              </w:rPr>
+            </w:pPr>
+            <w:r>
+              <w:rPr>
+                <w:rFonts w:cs="Times New Roman" w:ascii="Verdana" w:hAnsi="Verdana"/>
+                <w:lang w:val="en-US"/>
+              </w:rPr>
+              <w:t>$CI_COMMIT_REF_NAME</w:t>
+            </w:r>
+          </w:p>
+        </w:tc>
+        <w:tc>
+          <w:tcPr>
+            <w:tcW w:w="3969" w:type="dxa"/>
+            <w:tcBorders>
+              <w:top w:val="nil"/>
+            </w:tcBorders>
+          </w:tcPr>
+          <w:p>
+            <w:pPr>
+              <w:pStyle w:val="PlainText"/>
+              <w:rPr>
+                <w:rFonts w:ascii="Verdana" w:hAnsi="Verdana" w:cs="Times New Roman"/>
+                <w:lang w:val="en-US"/>
+              </w:rPr>
+            </w:pPr>
+            <w:r>
+              <w:rPr>
+                <w:rFonts w:cs="Times New Roman" w:ascii="Verdana" w:hAnsi="Verdana"/>
+                <w:lang w:val="en-US"/>
+              </w:rPr>
+              <w:t>The branch or tag name for which project is built.</w:t>
+            </w:r>
+          </w:p>
+        </w:tc>
+      </w:tr>
+      <w:tr>
+        <w:trPr/>
+        <w:tc>
+          <w:tcPr>
+            <w:tcW w:w="5523" w:type="dxa"/>
+            <w:tcBorders>
+              <w:top w:val="nil"/>
+            </w:tcBorders>
+          </w:tcPr>
+          <w:p>
+            <w:pPr>
+              <w:pStyle w:val="Normal"/>
+              <w:spacing w:before="0" w:after="160"/>
+              <w:rPr>
+                <w:rFonts w:ascii="Verdana" w:hAnsi="Verdana" w:cs="Times New Roman"/>
+                <w:lang w:val="en-US"/>
+              </w:rPr>
+            </w:pPr>
+            <w:r>
+              <w:rPr>
+                <w:rFonts w:cs="Times New Roman" w:ascii="Verdana" w:hAnsi="Verdana"/>
+                <w:lang w:val="en-US"/>
+              </w:rPr>
+              <w:t>$CI_COMMIT_REF_</w:t>
+            </w:r>
+            <w:r>
+              <w:rPr>
+                <w:rFonts w:eastAsia="Calibri" w:cs="Times New Roman" w:ascii="Verdana" w:hAnsi="Verdana" w:eastAsiaTheme="minorHAnsi"/>
+                <w:color w:val="auto"/>
+                <w:kern w:val="0"/>
+                <w:sz w:val="22"/>
+                <w:szCs w:val="22"/>
+                <w:lang w:val="en-US" w:eastAsia="en-US" w:bidi="ar-SA"/>
+              </w:rPr>
+              <w:t>SLUG</w:t>
+            </w:r>
+          </w:p>
+        </w:tc>
+        <w:tc>
+          <w:tcPr>
+            <w:tcW w:w="3969" w:type="dxa"/>
+            <w:tcBorders>
+              <w:top w:val="nil"/>
+            </w:tcBorders>
+          </w:tcPr>
+          <w:p>
+            <w:pPr>
+              <w:pStyle w:val="PlainText"/>
+              <w:rPr>
+                <w:rFonts w:ascii="Verdana" w:hAnsi="Verdana" w:cs="Times New Roman"/>
+                <w:lang w:val="en-US"/>
+              </w:rPr>
+            </w:pPr>
+            <w:r>
+              <w:rPr>
+                <w:rFonts w:cs="Times New Roman" w:ascii="Verdana" w:hAnsi="Verdana"/>
+                <w:lang w:val="en-US"/>
+              </w:rPr>
+              <w:t>CI_COMMIT_REF_NAME in lowercase, shortened to 63 bytes, and with everything except 0-9 and a-z replaced with -. No leading / trailing -. Use in URLs, host names and domain names.</w:t>
+            </w:r>
+          </w:p>
+        </w:tc>
+      </w:tr>
+      <w:tr>
+        <w:trPr/>
+        <w:tc>
+          <w:tcPr>
+            <w:tcW w:w="5523" w:type="dxa"/>
+            <w:tcBorders>
+              <w:top w:val="nil"/>
+            </w:tcBorders>
+          </w:tcPr>
+          <w:p>
+            <w:pPr>
+              <w:pStyle w:val="Normal"/>
+              <w:spacing w:before="0" w:after="160"/>
+              <w:rPr>
+                <w:rFonts w:ascii="Verdana" w:hAnsi="Verdana" w:cs="Times New Roman"/>
+                <w:lang w:val="en-US"/>
+              </w:rPr>
+            </w:pPr>
+            <w:r>
+              <w:rPr>
+                <w:rFonts w:cs="Times New Roman" w:ascii="Verdana" w:hAnsi="Verdana"/>
+                <w:lang w:val="en-US"/>
+              </w:rPr>
+              <w:t>$CI_</w:t>
+            </w:r>
+            <w:r>
+              <w:rPr>
+                <w:rFonts w:eastAsia="Calibri" w:cs="Times New Roman" w:ascii="Verdana" w:hAnsi="Verdana" w:eastAsiaTheme="minorHAnsi"/>
+                <w:color w:val="auto"/>
+                <w:kern w:val="0"/>
+                <w:sz w:val="22"/>
+                <w:szCs w:val="22"/>
+                <w:lang w:val="en-US" w:eastAsia="en-US" w:bidi="ar-SA"/>
+              </w:rPr>
+              <w:t>JOB_TOKEN</w:t>
+            </w:r>
+          </w:p>
+        </w:tc>
+        <w:tc>
+          <w:tcPr>
+            <w:tcW w:w="3969" w:type="dxa"/>
+            <w:tcBorders>
+              <w:top w:val="nil"/>
+            </w:tcBorders>
+          </w:tcPr>
+          <w:p>
+            <w:pPr>
+              <w:pStyle w:val="PlainText"/>
+              <w:rPr>
+                <w:rFonts w:ascii="Verdana" w:hAnsi="Verdana" w:cs="Times New Roman"/>
+                <w:lang w:val="en-US"/>
+              </w:rPr>
+            </w:pPr>
+            <w:r>
+              <w:rPr>
+                <w:rFonts w:cs="Times New Roman" w:ascii="Verdana" w:hAnsi="Verdana"/>
+                <w:lang w:val="en-US"/>
+              </w:rPr>
+              <w:t>A token to authenticate with certain API endpoints. The token is valid as long as the job is running.</w:t>
+            </w:r>
+          </w:p>
+        </w:tc>
+      </w:tr>
+      <w:tr>
+        <w:trPr/>
+        <w:tc>
+          <w:tcPr>
+            <w:tcW w:w="5523" w:type="dxa"/>
+            <w:tcBorders>
+              <w:top w:val="nil"/>
+            </w:tcBorders>
+          </w:tcPr>
+          <w:p>
+            <w:pPr>
+              <w:pStyle w:val="Normal"/>
+              <w:spacing w:before="0" w:after="160"/>
+              <w:rPr>
+                <w:rFonts w:ascii="Verdana" w:hAnsi="Verdana" w:cs="Times New Roman"/>
+                <w:lang w:val="en-US"/>
+              </w:rPr>
+            </w:pPr>
+            <w:r>
+              <w:rPr>
+                <w:rFonts w:cs="Times New Roman" w:ascii="Verdana" w:hAnsi="Verdana"/>
+                <w:lang w:val="en-US"/>
+              </w:rPr>
+              <w:t>$CI_JOB_STAGE</w:t>
+            </w:r>
+          </w:p>
+        </w:tc>
+        <w:tc>
+          <w:tcPr>
+            <w:tcW w:w="3969" w:type="dxa"/>
+            <w:tcBorders>
+              <w:top w:val="nil"/>
+            </w:tcBorders>
+          </w:tcPr>
+          <w:p>
+            <w:pPr>
+              <w:pStyle w:val="PlainText"/>
+              <w:rPr>
+                <w:rFonts w:ascii="Verdana" w:hAnsi="Verdana" w:cs="Times New Roman"/>
+                <w:lang w:val="en-US"/>
+              </w:rPr>
+            </w:pPr>
+            <w:r>
+              <w:rPr>
+                <w:rFonts w:cs="Times New Roman" w:ascii="Verdana" w:hAnsi="Verdana"/>
+                <w:lang w:val="en-US"/>
+              </w:rPr>
+              <w:t>текущий стейдж джобы (stage)</w:t>
+            </w:r>
+          </w:p>
+        </w:tc>
+      </w:tr>
+      <w:tr>
+        <w:trPr/>
+        <w:tc>
+          <w:tcPr>
+            <w:tcW w:w="5523" w:type="dxa"/>
+            <w:tcBorders>
+              <w:top w:val="nil"/>
+            </w:tcBorders>
+          </w:tcPr>
+          <w:p>
+            <w:pPr>
+              <w:pStyle w:val="Normal"/>
+              <w:spacing w:before="0" w:after="160"/>
+              <w:rPr>
+                <w:rFonts w:ascii="Verdana" w:hAnsi="Verdana" w:cs="Times New Roman"/>
+                <w:lang w:val="en-US"/>
+              </w:rPr>
+            </w:pPr>
+            <w:r>
+              <w:rPr>
+                <w:rFonts w:cs="Times New Roman" w:ascii="Verdana" w:hAnsi="Verdana"/>
+                <w:lang w:val="en-US"/>
+              </w:rPr>
+            </w:r>
+          </w:p>
+        </w:tc>
+        <w:tc>
+          <w:tcPr>
+            <w:tcW w:w="3969" w:type="dxa"/>
+            <w:tcBorders>
+              <w:top w:val="nil"/>
+            </w:tcBorders>
+          </w:tcPr>
+          <w:p>
+            <w:pPr>
+              <w:pStyle w:val="PlainText"/>
+              <w:rPr>
+                <w:rFonts w:ascii="Verdana" w:hAnsi="Verdana" w:cs="Times New Roman"/>
+                <w:lang w:val="en-US"/>
+              </w:rPr>
+            </w:pPr>
+            <w:r>
+              <w:rPr>
+                <w:rFonts w:cs="Times New Roman" w:ascii="Verdana" w:hAnsi="Verdana"/>
+                <w:lang w:val="en-US"/>
+              </w:rPr>
+            </w:r>
+          </w:p>
+        </w:tc>
+      </w:tr>
+      <w:tr>
+        <w:trPr/>
+        <w:tc>
+          <w:tcPr>
+            <w:tcW w:w="5523" w:type="dxa"/>
+            <w:tcBorders>
+              <w:top w:val="nil"/>
+            </w:tcBorders>
+          </w:tcPr>
+          <w:p>
+            <w:pPr>
+              <w:pStyle w:val="Normal"/>
+              <w:spacing w:before="0" w:after="160"/>
+              <w:rPr>
+                <w:rFonts w:ascii="Verdana" w:hAnsi="Verdana" w:cs="Times New Roman"/>
+                <w:b w:val="false"/>
+                <w:b w:val="false"/>
+                <w:bCs w:val="false"/>
+                <w:lang w:val="en-US"/>
+              </w:rPr>
+            </w:pPr>
+            <w:r>
+              <w:rPr>
+                <w:rFonts w:cs="Times New Roman" w:ascii="Verdana" w:hAnsi="Verdana"/>
+                <w:b w:val="false"/>
+                <w:bCs w:val="false"/>
+                <w:lang w:val="en-US"/>
+              </w:rPr>
+              <w:t xml:space="preserve">- </w:t>
+            </w:r>
+            <w:r>
+              <w:rPr>
+                <w:rFonts w:cs="Times New Roman" w:ascii="Verdana" w:hAnsi="Verdana"/>
+                <w:b w:val="false"/>
+                <w:bCs w:val="false"/>
+                <w:color w:val="0D47A1"/>
+                <w:lang w:val="en-US"/>
+              </w:rPr>
+              <w:t>echo</w:t>
+            </w:r>
+            <w:r>
+              <w:rPr>
+                <w:rFonts w:cs="Times New Roman" w:ascii="Verdana" w:hAnsi="Verdana"/>
+                <w:b w:val="false"/>
+                <w:bCs w:val="false"/>
+                <w:lang w:val="en-US"/>
+              </w:rPr>
+              <w:t xml:space="preserve"> "$CI_JOB_STAGE"</w:t>
+            </w:r>
+          </w:p>
+        </w:tc>
+        <w:tc>
+          <w:tcPr>
+            <w:tcW w:w="3969" w:type="dxa"/>
+            <w:tcBorders>
+              <w:top w:val="nil"/>
+            </w:tcBorders>
+          </w:tcPr>
+          <w:p>
+            <w:pPr>
+              <w:pStyle w:val="PlainText"/>
+              <w:rPr>
+                <w:rFonts w:ascii="Verdana" w:hAnsi="Verdana" w:cs="Times New Roman"/>
+                <w:lang w:val="en-US"/>
+              </w:rPr>
+            </w:pPr>
+            <w:r>
+              <w:rPr>
+                <w:rFonts w:cs="Times New Roman" w:ascii="Verdana" w:hAnsi="Verdana"/>
+                <w:lang w:val="en-US"/>
+              </w:rPr>
+              <w:t>вывести в консоль сообщение со значением переменной</w:t>
+            </w:r>
+          </w:p>
+        </w:tc>
+      </w:tr>
+      <w:tr>
+        <w:trPr/>
+        <w:tc>
+          <w:tcPr>
+            <w:tcW w:w="5523" w:type="dxa"/>
+            <w:tcBorders>
+              <w:top w:val="nil"/>
+            </w:tcBorders>
+          </w:tcPr>
+          <w:p>
+            <w:pPr>
+              <w:pStyle w:val="Style24"/>
+              <w:spacing w:lineRule="auto" w:line="240" w:before="0" w:after="160"/>
+              <w:rPr>
+                <w:rFonts w:ascii="Verdana" w:hAnsi="Verdana" w:cs="Times New Roman"/>
+                <w:lang w:val="en-US"/>
+              </w:rPr>
+            </w:pPr>
+            <w:r>
+              <w:rPr>
+                <w:rStyle w:val="Style16"/>
+                <w:rFonts w:ascii="inherit" w:hAnsi="inherit"/>
+                <w:b w:val="false"/>
+                <w:i w:val="false"/>
+                <w:caps w:val="false"/>
+                <w:smallCaps w:val="false"/>
+                <w:color w:val="D84315"/>
+                <w:spacing w:val="0"/>
+                <w:sz w:val="20"/>
+                <w:lang w:val="en-US"/>
+              </w:rPr>
+              <w:t>.deploy_common:</w:t>
+            </w:r>
+          </w:p>
+          <w:p>
+            <w:pPr>
+              <w:pStyle w:val="Style24"/>
+              <w:widowControl/>
+              <w:spacing w:lineRule="auto" w:line="312" w:before="0" w:after="0"/>
+              <w:ind w:left="0" w:right="0" w:hanging="0"/>
+              <w:jc w:val="left"/>
+              <w:rPr/>
+            </w:pPr>
+            <w:r>
+              <w:rPr>
+                <w:rStyle w:val="Style16"/>
+                <w:rFonts w:ascii="inherit" w:hAnsi="inherit"/>
+                <w:b w:val="false"/>
+                <w:i w:val="false"/>
+                <w:caps w:val="false"/>
+                <w:smallCaps w:val="false"/>
+                <w:color w:val="1B5E20"/>
+                <w:spacing w:val="0"/>
+                <w:sz w:val="20"/>
+              </w:rPr>
+              <w:t># common config HERE</w:t>
+            </w:r>
+          </w:p>
+          <w:p>
+            <w:pPr>
+              <w:pStyle w:val="Style24"/>
+              <w:widowControl/>
+              <w:spacing w:lineRule="auto" w:line="312" w:before="0" w:after="0"/>
+              <w:jc w:val="left"/>
+              <w:rPr>
+                <w:rFonts w:ascii="Verdana" w:hAnsi="Verdana" w:cs="Times New Roman"/>
+                <w:lang w:val="en-US"/>
+              </w:rPr>
+            </w:pPr>
+            <w:r>
+              <w:rPr>
+                <w:rFonts w:cs="Times New Roman" w:ascii="Verdana" w:hAnsi="Verdana"/>
+                <w:lang w:val="en-US"/>
+              </w:rPr>
+            </w:r>
+          </w:p>
+          <w:p>
+            <w:pPr>
+              <w:pStyle w:val="Style24"/>
+              <w:widowControl/>
+              <w:spacing w:lineRule="auto" w:line="312" w:before="0" w:after="0"/>
+              <w:ind w:left="0" w:right="0" w:hanging="0"/>
+              <w:jc w:val="left"/>
+              <w:rPr>
+                <w:rFonts w:ascii="Verdana" w:hAnsi="Verdana" w:cs="Times New Roman"/>
+                <w:lang w:val="en-US"/>
+              </w:rPr>
+            </w:pPr>
+            <w:r>
+              <w:rPr>
+                <w:rStyle w:val="Style16"/>
+                <w:rFonts w:ascii="inherit" w:hAnsi="inherit"/>
+                <w:b w:val="false"/>
+                <w:i w:val="false"/>
+                <w:caps w:val="false"/>
+                <w:smallCaps w:val="false"/>
+                <w:color w:val="D84315"/>
+                <w:spacing w:val="0"/>
+                <w:sz w:val="20"/>
+              </w:rPr>
+              <w:t>deploy_master_CD</w:t>
+            </w:r>
+            <w:r>
+              <w:rPr>
+                <w:rStyle w:val="Style16"/>
+                <w:rFonts w:ascii="inherit" w:hAnsi="inherit"/>
+                <w:b w:val="false"/>
+                <w:i w:val="false"/>
+                <w:caps w:val="false"/>
+                <w:smallCaps w:val="false"/>
+                <w:spacing w:val="0"/>
+                <w:sz w:val="20"/>
+              </w:rPr>
+              <w:t>:</w:t>
+            </w:r>
+          </w:p>
+          <w:p>
+            <w:pPr>
+              <w:pStyle w:val="Style24"/>
+              <w:widowControl/>
+              <w:spacing w:lineRule="auto" w:line="312" w:before="0" w:after="0"/>
+              <w:ind w:left="0" w:right="0" w:hanging="0"/>
+              <w:jc w:val="left"/>
+              <w:rPr>
+                <w:rFonts w:ascii="Verdana" w:hAnsi="Verdana" w:cs="Times New Roman"/>
+                <w:lang w:val="en-US"/>
+              </w:rPr>
+            </w:pPr>
+            <w:r>
+              <w:rPr>
+                <w:rStyle w:val="Style16"/>
+                <w:caps w:val="false"/>
+                <w:smallCaps w:val="false"/>
+                <w:spacing w:val="0"/>
+              </w:rPr>
+              <w:t xml:space="preserve">  </w:t>
+            </w:r>
+            <w:r>
+              <w:rPr>
+                <w:rStyle w:val="Style16"/>
+                <w:rFonts w:ascii="inherit" w:hAnsi="inherit"/>
+                <w:b w:val="false"/>
+                <w:i w:val="false"/>
+                <w:caps w:val="false"/>
+                <w:smallCaps w:val="false"/>
+                <w:color w:val="D84315"/>
+                <w:spacing w:val="0"/>
+                <w:sz w:val="20"/>
+              </w:rPr>
+              <w:t>extends</w:t>
+            </w:r>
+            <w:r>
+              <w:rPr>
+                <w:rStyle w:val="Style16"/>
+                <w:rFonts w:ascii="inherit" w:hAnsi="inherit"/>
+                <w:b w:val="false"/>
+                <w:i w:val="false"/>
+                <w:caps w:val="false"/>
+                <w:smallCaps w:val="false"/>
+                <w:spacing w:val="0"/>
+                <w:sz w:val="20"/>
+              </w:rPr>
+              <w:t>: .deploy_common</w:t>
+            </w:r>
+          </w:p>
+          <w:p>
+            <w:pPr>
+              <w:pStyle w:val="Style24"/>
+              <w:widowControl/>
+              <w:spacing w:lineRule="auto" w:line="312" w:before="0" w:after="0"/>
+              <w:ind w:left="0" w:right="0" w:hanging="0"/>
+              <w:jc w:val="left"/>
+              <w:rPr>
+                <w:rFonts w:ascii="Verdana" w:hAnsi="Verdana" w:cs="Times New Roman"/>
+                <w:lang w:val="en-US"/>
+              </w:rPr>
+            </w:pPr>
+            <w:r>
+              <w:rPr>
+                <w:rStyle w:val="Style16"/>
+                <w:caps w:val="false"/>
+                <w:smallCaps w:val="false"/>
+                <w:spacing w:val="0"/>
+              </w:rPr>
+              <w:t xml:space="preserve">  </w:t>
+            </w:r>
+            <w:r>
+              <w:rPr>
+                <w:rStyle w:val="Style16"/>
+                <w:rFonts w:ascii="inherit" w:hAnsi="inherit"/>
+                <w:b w:val="false"/>
+                <w:i w:val="false"/>
+                <w:caps w:val="false"/>
+                <w:smallCaps w:val="false"/>
+                <w:color w:val="D84315"/>
+                <w:spacing w:val="0"/>
+                <w:sz w:val="20"/>
+              </w:rPr>
+              <w:t>only</w:t>
+            </w:r>
+            <w:r>
+              <w:rPr>
+                <w:rStyle w:val="Style16"/>
+                <w:rFonts w:ascii="inherit" w:hAnsi="inherit"/>
+                <w:b w:val="false"/>
+                <w:i w:val="false"/>
+                <w:caps w:val="false"/>
+                <w:smallCaps w:val="false"/>
+                <w:spacing w:val="0"/>
+                <w:sz w:val="20"/>
+              </w:rPr>
+              <w:t>:</w:t>
+            </w:r>
+          </w:p>
+          <w:p>
+            <w:pPr>
+              <w:pStyle w:val="Style24"/>
+              <w:widowControl/>
+              <w:spacing w:lineRule="auto" w:line="312" w:before="0" w:after="0"/>
+              <w:ind w:left="0" w:right="0" w:hanging="0"/>
+              <w:jc w:val="left"/>
+              <w:rPr>
+                <w:rFonts w:ascii="Verdana" w:hAnsi="Verdana" w:cs="Times New Roman"/>
+                <w:lang w:val="en-US"/>
+              </w:rPr>
+            </w:pPr>
+            <w:r>
+              <w:rPr>
+                <w:rStyle w:val="Style16"/>
+                <w:caps w:val="false"/>
+                <w:smallCaps w:val="false"/>
+                <w:spacing w:val="0"/>
+              </w:rPr>
+              <w:t xml:space="preserve">    </w:t>
+            </w:r>
+            <w:r>
+              <w:rPr>
+                <w:rStyle w:val="Style16"/>
+                <w:rFonts w:ascii="inherit" w:hAnsi="inherit"/>
+                <w:b w:val="false"/>
+                <w:i w:val="false"/>
+                <w:caps w:val="false"/>
+                <w:smallCaps w:val="false"/>
+                <w:color w:val="D84315"/>
+                <w:spacing w:val="0"/>
+                <w:sz w:val="20"/>
+              </w:rPr>
+              <w:t>refs</w:t>
+            </w:r>
+            <w:r>
+              <w:rPr>
+                <w:rStyle w:val="Style16"/>
+                <w:rFonts w:ascii="inherit" w:hAnsi="inherit"/>
+                <w:b w:val="false"/>
+                <w:i w:val="false"/>
+                <w:caps w:val="false"/>
+                <w:smallCaps w:val="false"/>
+                <w:spacing w:val="0"/>
+                <w:sz w:val="20"/>
+              </w:rPr>
+              <w:t>:</w:t>
+            </w:r>
+          </w:p>
+          <w:p>
+            <w:pPr>
+              <w:pStyle w:val="Style24"/>
+              <w:widowControl/>
+              <w:spacing w:lineRule="auto" w:line="312" w:before="0" w:after="0"/>
+              <w:ind w:left="0" w:right="0" w:hanging="0"/>
+              <w:jc w:val="left"/>
+              <w:rPr>
+                <w:rFonts w:ascii="Verdana" w:hAnsi="Verdana" w:cs="Times New Roman"/>
+                <w:lang w:val="en-US"/>
+              </w:rPr>
+            </w:pPr>
+            <w:r>
+              <w:rPr>
+                <w:rStyle w:val="Style16"/>
+                <w:caps w:val="false"/>
+                <w:smallCaps w:val="false"/>
+                <w:spacing w:val="0"/>
+              </w:rPr>
+              <w:t xml:space="preserve">      </w:t>
+            </w:r>
+            <w:r>
+              <w:rPr>
+                <w:rStyle w:val="Style16"/>
+                <w:rFonts w:ascii="inherit" w:hAnsi="inherit"/>
+                <w:b w:val="false"/>
+                <w:i w:val="false"/>
+                <w:caps w:val="false"/>
+                <w:smallCaps w:val="false"/>
+                <w:spacing w:val="0"/>
+                <w:sz w:val="20"/>
+              </w:rPr>
+              <w:t>- master</w:t>
+            </w:r>
+          </w:p>
+          <w:p>
+            <w:pPr>
+              <w:pStyle w:val="Style24"/>
+              <w:widowControl/>
+              <w:spacing w:lineRule="auto" w:line="312" w:before="0" w:after="0"/>
+              <w:jc w:val="left"/>
+              <w:rPr>
+                <w:rFonts w:ascii="Verdana" w:hAnsi="Verdana" w:cs="Times New Roman"/>
+                <w:lang w:val="en-US"/>
+              </w:rPr>
+            </w:pPr>
+            <w:r>
+              <w:rPr>
+                <w:rFonts w:cs="Times New Roman" w:ascii="Verdana" w:hAnsi="Verdana"/>
+                <w:lang w:val="en-US"/>
+              </w:rPr>
+            </w:r>
+          </w:p>
+          <w:p>
+            <w:pPr>
+              <w:pStyle w:val="Style24"/>
+              <w:widowControl/>
+              <w:spacing w:lineRule="auto" w:line="312" w:before="0" w:after="0"/>
+              <w:ind w:left="0" w:right="0" w:hanging="0"/>
+              <w:jc w:val="left"/>
+              <w:rPr>
+                <w:rFonts w:ascii="Verdana" w:hAnsi="Verdana" w:cs="Times New Roman"/>
+                <w:lang w:val="en-US"/>
+              </w:rPr>
+            </w:pPr>
+            <w:r>
+              <w:rPr>
+                <w:rStyle w:val="Style16"/>
+                <w:rFonts w:ascii="inherit" w:hAnsi="inherit"/>
+                <w:b w:val="false"/>
+                <w:i w:val="false"/>
+                <w:caps w:val="false"/>
+                <w:smallCaps w:val="false"/>
+                <w:color w:val="D84315"/>
+                <w:spacing w:val="0"/>
+                <w:sz w:val="20"/>
+              </w:rPr>
+              <w:t>deploy_manual</w:t>
+            </w:r>
+            <w:r>
+              <w:rPr>
+                <w:rStyle w:val="Style16"/>
+                <w:rFonts w:ascii="inherit" w:hAnsi="inherit"/>
+                <w:b w:val="false"/>
+                <w:i w:val="false"/>
+                <w:caps w:val="false"/>
+                <w:smallCaps w:val="false"/>
+                <w:spacing w:val="0"/>
+                <w:sz w:val="20"/>
+              </w:rPr>
+              <w:t>:</w:t>
+            </w:r>
+          </w:p>
+          <w:p>
+            <w:pPr>
+              <w:pStyle w:val="Style24"/>
+              <w:widowControl/>
+              <w:spacing w:lineRule="auto" w:line="312" w:before="0" w:after="0"/>
+              <w:ind w:left="0" w:right="0" w:hanging="0"/>
+              <w:jc w:val="left"/>
+              <w:rPr>
+                <w:rFonts w:ascii="Verdana" w:hAnsi="Verdana" w:cs="Times New Roman"/>
+                <w:lang w:val="en-US"/>
+              </w:rPr>
+            </w:pPr>
+            <w:r>
+              <w:rPr>
+                <w:rStyle w:val="Style16"/>
+                <w:caps w:val="false"/>
+                <w:smallCaps w:val="false"/>
+                <w:spacing w:val="0"/>
+              </w:rPr>
+              <w:t xml:space="preserve">  </w:t>
+            </w:r>
+            <w:r>
+              <w:rPr>
+                <w:rStyle w:val="Style16"/>
+                <w:rFonts w:ascii="inherit" w:hAnsi="inherit"/>
+                <w:b w:val="false"/>
+                <w:i w:val="false"/>
+                <w:caps w:val="false"/>
+                <w:smallCaps w:val="false"/>
+                <w:color w:val="D84315"/>
+                <w:spacing w:val="0"/>
+                <w:sz w:val="20"/>
+              </w:rPr>
+              <w:t>extends</w:t>
+            </w:r>
+            <w:r>
+              <w:rPr>
+                <w:rStyle w:val="Style16"/>
+                <w:rFonts w:ascii="inherit" w:hAnsi="inherit"/>
+                <w:b w:val="false"/>
+                <w:i w:val="false"/>
+                <w:caps w:val="false"/>
+                <w:smallCaps w:val="false"/>
+                <w:spacing w:val="0"/>
+                <w:sz w:val="20"/>
+              </w:rPr>
+              <w:t>: .deploy_common</w:t>
+            </w:r>
+          </w:p>
+          <w:p>
+            <w:pPr>
+              <w:pStyle w:val="Style24"/>
+              <w:widowControl/>
+              <w:spacing w:lineRule="auto" w:line="312" w:before="0" w:after="0"/>
+              <w:ind w:left="0" w:right="0" w:hanging="0"/>
+              <w:jc w:val="left"/>
+              <w:rPr>
+                <w:rFonts w:ascii="Verdana" w:hAnsi="Verdana" w:cs="Times New Roman"/>
+                <w:lang w:val="en-US"/>
+              </w:rPr>
+            </w:pPr>
+            <w:r>
+              <w:rPr>
+                <w:rStyle w:val="Style16"/>
+                <w:caps w:val="false"/>
+                <w:smallCaps w:val="false"/>
+                <w:spacing w:val="0"/>
+              </w:rPr>
+              <w:t xml:space="preserve">  </w:t>
+            </w:r>
+            <w:r>
+              <w:rPr>
+                <w:rStyle w:val="Style16"/>
+                <w:rFonts w:ascii="inherit" w:hAnsi="inherit"/>
+                <w:b w:val="false"/>
+                <w:i w:val="false"/>
+                <w:caps w:val="false"/>
+                <w:smallCaps w:val="false"/>
+                <w:color w:val="D84315"/>
+                <w:spacing w:val="0"/>
+                <w:sz w:val="20"/>
+              </w:rPr>
+              <w:t>when</w:t>
+            </w:r>
+            <w:r>
+              <w:rPr>
+                <w:rStyle w:val="Style16"/>
+                <w:rFonts w:ascii="inherit" w:hAnsi="inherit"/>
+                <w:b w:val="false"/>
+                <w:i w:val="false"/>
+                <w:caps w:val="false"/>
+                <w:smallCaps w:val="false"/>
+                <w:spacing w:val="0"/>
+                <w:sz w:val="20"/>
+              </w:rPr>
+              <w:t>: manual</w:t>
+            </w:r>
+          </w:p>
+          <w:p>
+            <w:pPr>
+              <w:pStyle w:val="Normal"/>
+              <w:spacing w:before="0" w:after="160"/>
+              <w:rPr>
+                <w:rFonts w:ascii="Verdana" w:hAnsi="Verdana" w:cs="Times New Roman"/>
+                <w:lang w:val="en-US"/>
+              </w:rPr>
+            </w:pPr>
+            <w:r>
+              <w:rPr>
+                <w:rFonts w:cs="Times New Roman" w:ascii="Verdana" w:hAnsi="Verdana"/>
+                <w:lang w:val="en-US"/>
+              </w:rPr>
+            </w:r>
+          </w:p>
+        </w:tc>
+        <w:tc>
+          <w:tcPr>
+            <w:tcW w:w="3969" w:type="dxa"/>
+            <w:tcBorders>
+              <w:top w:val="nil"/>
+            </w:tcBorders>
+          </w:tcPr>
+          <w:p>
+            <w:pPr>
+              <w:pStyle w:val="PlainText"/>
+              <w:rPr>
+                <w:rFonts w:ascii="Verdana" w:hAnsi="Verdana" w:cs="Times New Roman"/>
+                <w:lang w:val="en-US"/>
+              </w:rPr>
+            </w:pPr>
+            <w:r>
+              <w:rPr>
+                <w:rFonts w:cs="Times New Roman" w:ascii="Verdana" w:hAnsi="Verdana"/>
+                <w:lang w:val="en-US"/>
+              </w:rPr>
+            </w:r>
+          </w:p>
+        </w:tc>
+      </w:tr>
+      <w:tr>
+        <w:trPr/>
+        <w:tc>
+          <w:tcPr>
+            <w:tcW w:w="5523" w:type="dxa"/>
+            <w:tcBorders>
+              <w:top w:val="nil"/>
+            </w:tcBorders>
+          </w:tcPr>
+          <w:p>
+            <w:pPr>
+              <w:pStyle w:val="Style24"/>
+              <w:spacing w:lineRule="auto" w:line="240" w:before="0" w:after="160"/>
+              <w:rPr>
+                <w:rFonts w:ascii="Verdana" w:hAnsi="Verdana" w:cs="Times New Roman"/>
+                <w:lang w:val="en-US"/>
+              </w:rPr>
+            </w:pPr>
+            <w:r>
+              <w:rPr>
+                <w:rStyle w:val="Style16"/>
+                <w:rFonts w:ascii="inherit" w:hAnsi="inherit"/>
+                <w:b w:val="false"/>
+                <w:i w:val="false"/>
+                <w:caps w:val="false"/>
+                <w:smallCaps w:val="false"/>
+                <w:color w:val="D84315"/>
+                <w:spacing w:val="0"/>
+                <w:sz w:val="20"/>
+                <w:lang w:val="en-US"/>
+              </w:rPr>
+              <w:t>deploy</w:t>
+            </w:r>
+            <w:r>
+              <w:rPr>
+                <w:rStyle w:val="Style16"/>
+                <w:rFonts w:ascii="inherit" w:hAnsi="inherit"/>
+                <w:b w:val="false"/>
+                <w:i w:val="false"/>
+                <w:caps w:val="false"/>
+                <w:smallCaps w:val="false"/>
+                <w:spacing w:val="0"/>
+                <w:sz w:val="20"/>
+                <w:lang w:val="en-US"/>
+              </w:rPr>
+              <w:t>:</w:t>
+            </w:r>
+          </w:p>
+          <w:p>
+            <w:pPr>
+              <w:pStyle w:val="Style24"/>
+              <w:widowControl/>
+              <w:spacing w:lineRule="auto" w:line="312" w:before="0" w:after="0"/>
+              <w:ind w:left="0" w:right="0" w:hanging="0"/>
+              <w:jc w:val="left"/>
+              <w:rPr>
+                <w:rFonts w:ascii="Verdana" w:hAnsi="Verdana" w:cs="Times New Roman"/>
+                <w:lang w:val="en-US"/>
+              </w:rPr>
+            </w:pPr>
+            <w:r>
+              <w:rPr>
+                <w:rStyle w:val="Style16"/>
+                <w:caps w:val="false"/>
+                <w:smallCaps w:val="false"/>
+                <w:spacing w:val="0"/>
+              </w:rPr>
+              <w:t xml:space="preserve">  </w:t>
+            </w:r>
+            <w:r>
+              <w:rPr>
+                <w:rStyle w:val="Style16"/>
+                <w:rFonts w:ascii="inherit" w:hAnsi="inherit"/>
+                <w:b w:val="false"/>
+                <w:i w:val="false"/>
+                <w:caps w:val="false"/>
+                <w:smallCaps w:val="false"/>
+                <w:color w:val="D84315"/>
+                <w:spacing w:val="0"/>
+                <w:sz w:val="20"/>
+              </w:rPr>
+              <w:t>rules</w:t>
+            </w:r>
+            <w:r>
+              <w:rPr>
+                <w:rStyle w:val="Style16"/>
+                <w:rFonts w:ascii="inherit" w:hAnsi="inherit"/>
+                <w:b w:val="false"/>
+                <w:i w:val="false"/>
+                <w:caps w:val="false"/>
+                <w:smallCaps w:val="false"/>
+                <w:spacing w:val="0"/>
+                <w:sz w:val="20"/>
+              </w:rPr>
+              <w:t>:</w:t>
+            </w:r>
+          </w:p>
+          <w:p>
+            <w:pPr>
+              <w:pStyle w:val="Style24"/>
+              <w:widowControl/>
+              <w:spacing w:lineRule="auto" w:line="312" w:before="0" w:after="0"/>
+              <w:ind w:left="0" w:right="0" w:hanging="0"/>
+              <w:jc w:val="left"/>
+              <w:rPr>
+                <w:rFonts w:ascii="Verdana" w:hAnsi="Verdana" w:cs="Times New Roman"/>
+                <w:lang w:val="en-US"/>
+              </w:rPr>
+            </w:pPr>
+            <w:r>
+              <w:rPr>
+                <w:rStyle w:val="Style16"/>
+                <w:caps w:val="false"/>
+                <w:smallCaps w:val="false"/>
+                <w:spacing w:val="0"/>
+              </w:rPr>
+              <w:t xml:space="preserve">    </w:t>
+            </w:r>
+            <w:r>
+              <w:rPr>
+                <w:rStyle w:val="Style16"/>
+                <w:rFonts w:ascii="inherit" w:hAnsi="inherit"/>
+                <w:b w:val="false"/>
+                <w:i w:val="false"/>
+                <w:caps w:val="false"/>
+                <w:smallCaps w:val="false"/>
+                <w:spacing w:val="0"/>
+                <w:sz w:val="20"/>
+              </w:rPr>
+              <w:t xml:space="preserve">- </w:t>
+            </w:r>
+            <w:r>
+              <w:rPr>
+                <w:rStyle w:val="Style16"/>
+                <w:rFonts w:ascii="inherit" w:hAnsi="inherit"/>
+                <w:b w:val="false"/>
+                <w:i w:val="false"/>
+                <w:caps w:val="false"/>
+                <w:smallCaps w:val="false"/>
+                <w:color w:val="D84315"/>
+                <w:spacing w:val="0"/>
+                <w:sz w:val="20"/>
+              </w:rPr>
+              <w:t>if</w:t>
+            </w:r>
+            <w:r>
+              <w:rPr>
+                <w:rStyle w:val="Style16"/>
+                <w:rFonts w:ascii="inherit" w:hAnsi="inherit"/>
+                <w:b w:val="false"/>
+                <w:i w:val="false"/>
+                <w:caps w:val="false"/>
+                <w:smallCaps w:val="false"/>
+                <w:spacing w:val="0"/>
+                <w:sz w:val="20"/>
+              </w:rPr>
+              <w:t>: '$CI_COMMIT_REF_NAME == "master"'</w:t>
+            </w:r>
+          </w:p>
+          <w:p>
+            <w:pPr>
+              <w:pStyle w:val="Style24"/>
+              <w:widowControl/>
+              <w:spacing w:lineRule="auto" w:line="312" w:before="0" w:after="0"/>
+              <w:ind w:left="0" w:right="0" w:hanging="0"/>
+              <w:jc w:val="left"/>
+              <w:rPr>
+                <w:rFonts w:ascii="Verdana" w:hAnsi="Verdana" w:cs="Times New Roman"/>
+                <w:lang w:val="en-US"/>
+              </w:rPr>
+            </w:pPr>
+            <w:r>
+              <w:rPr>
+                <w:rStyle w:val="Style16"/>
+                <w:caps w:val="false"/>
+                <w:smallCaps w:val="false"/>
+                <w:spacing w:val="0"/>
+              </w:rPr>
+              <w:t xml:space="preserve">    </w:t>
+            </w:r>
+            <w:r>
+              <w:rPr>
+                <w:rStyle w:val="Style16"/>
+                <w:rFonts w:ascii="inherit" w:hAnsi="inherit"/>
+                <w:b w:val="false"/>
+                <w:i w:val="false"/>
+                <w:caps w:val="false"/>
+                <w:smallCaps w:val="false"/>
+                <w:spacing w:val="0"/>
+                <w:sz w:val="20"/>
+              </w:rPr>
+              <w:t xml:space="preserve">- </w:t>
+            </w:r>
+            <w:r>
+              <w:rPr>
+                <w:rStyle w:val="Style16"/>
+                <w:rFonts w:ascii="inherit" w:hAnsi="inherit"/>
+                <w:b w:val="false"/>
+                <w:i w:val="false"/>
+                <w:caps w:val="false"/>
+                <w:smallCaps w:val="false"/>
+                <w:color w:val="D84315"/>
+                <w:spacing w:val="0"/>
+                <w:sz w:val="20"/>
+              </w:rPr>
+              <w:t>when</w:t>
+            </w:r>
+            <w:r>
+              <w:rPr>
+                <w:rStyle w:val="Style16"/>
+                <w:rFonts w:ascii="inherit" w:hAnsi="inherit"/>
+                <w:b w:val="false"/>
+                <w:i w:val="false"/>
+                <w:caps w:val="false"/>
+                <w:smallCaps w:val="false"/>
+                <w:spacing w:val="0"/>
+                <w:sz w:val="20"/>
+              </w:rPr>
+              <w:t>: manual</w:t>
+            </w:r>
+          </w:p>
+          <w:p>
+            <w:pPr>
+              <w:pStyle w:val="Normal"/>
+              <w:spacing w:before="0" w:after="160"/>
+              <w:rPr>
+                <w:rFonts w:ascii="Verdana" w:hAnsi="Verdana" w:cs="Times New Roman"/>
+                <w:lang w:val="en-US"/>
+              </w:rPr>
+            </w:pPr>
+            <w:r>
+              <w:rPr>
+                <w:rFonts w:cs="Times New Roman" w:ascii="Verdana" w:hAnsi="Verdana"/>
+                <w:lang w:val="en-US"/>
+              </w:rPr>
+            </w:r>
+          </w:p>
+        </w:tc>
+        <w:tc>
+          <w:tcPr>
+            <w:tcW w:w="3969" w:type="dxa"/>
+            <w:tcBorders>
+              <w:top w:val="nil"/>
+            </w:tcBorders>
+          </w:tcPr>
+          <w:p>
+            <w:pPr>
+              <w:pStyle w:val="PlainText"/>
+              <w:rPr>
+                <w:rFonts w:ascii="Verdana" w:hAnsi="Verdana" w:cs="Times New Roman"/>
+                <w:lang w:val="en-US"/>
+              </w:rPr>
+            </w:pPr>
+            <w:r>
+              <w:rPr>
+                <w:rFonts w:cs="Times New Roman" w:ascii="Verdana" w:hAnsi="Verdana"/>
+                <w:lang w:val="en-US"/>
+              </w:rPr>
+              <w:t xml:space="preserve">УСЛОВИЯ запуска лучше ставить через </w:t>
+            </w:r>
+            <w:r>
+              <w:rPr>
+                <w:rFonts w:cs="Times New Roman" w:ascii="Verdana" w:hAnsi="Verdana"/>
+                <w:color w:val="D84315"/>
+                <w:lang w:val="en-US"/>
+              </w:rPr>
+              <w:t>rules</w:t>
+            </w:r>
+            <w:r>
+              <w:rPr>
+                <w:rFonts w:cs="Times New Roman" w:ascii="Verdana" w:hAnsi="Verdana"/>
+                <w:lang w:val="en-US"/>
+              </w:rPr>
+              <w:t>, НЕ через only/except</w:t>
+            </w:r>
+          </w:p>
+          <w:p>
+            <w:pPr>
+              <w:pStyle w:val="PlainText"/>
+              <w:rPr>
+                <w:rFonts w:ascii="Verdana" w:hAnsi="Verdana" w:cs="Times New Roman"/>
+                <w:lang w:val="en-US"/>
+              </w:rPr>
+            </w:pPr>
+            <w:r>
+              <w:rPr>
+                <w:rFonts w:cs="Times New Roman" w:ascii="Verdana" w:hAnsi="Verdana"/>
+                <w:lang w:val="en-US"/>
+              </w:rPr>
+            </w:r>
+          </w:p>
+        </w:tc>
+      </w:tr>
+      <w:tr>
+        <w:trPr/>
+        <w:tc>
+          <w:tcPr>
+            <w:tcW w:w="5523" w:type="dxa"/>
+            <w:tcBorders>
+              <w:top w:val="nil"/>
+            </w:tcBorders>
+          </w:tcPr>
+          <w:p>
+            <w:pPr>
+              <w:pStyle w:val="Normal"/>
+              <w:spacing w:before="0" w:after="160"/>
+              <w:rPr>
+                <w:rFonts w:ascii="Verdana" w:hAnsi="Verdana" w:cs="Times New Roman"/>
+                <w:lang w:val="en-US"/>
+              </w:rPr>
+            </w:pPr>
+            <w:r>
+              <w:rPr>
+                <w:rFonts w:cs="Times New Roman" w:ascii="Verdana" w:hAnsi="Verdana"/>
+                <w:lang w:val="en-US"/>
+              </w:rPr>
+            </w:r>
+          </w:p>
+        </w:tc>
+        <w:tc>
+          <w:tcPr>
+            <w:tcW w:w="3969" w:type="dxa"/>
+            <w:tcBorders>
+              <w:top w:val="nil"/>
+            </w:tcBorders>
+          </w:tcPr>
+          <w:p>
+            <w:pPr>
+              <w:pStyle w:val="PlainText"/>
+              <w:rPr>
+                <w:rFonts w:ascii="Verdana" w:hAnsi="Verdana" w:cs="Times New Roman"/>
+                <w:lang w:val="en-US"/>
+              </w:rPr>
+            </w:pPr>
+            <w:r>
+              <w:rPr>
+                <w:rFonts w:cs="Times New Roman" w:ascii="Verdana" w:hAnsi="Verdana"/>
+                <w:lang w:val="en-US"/>
+              </w:rPr>
+            </w:r>
+          </w:p>
+        </w:tc>
+      </w:tr>
+      <w:tr>
+        <w:trPr/>
+        <w:tc>
+          <w:tcPr>
+            <w:tcW w:w="5523" w:type="dxa"/>
+            <w:tcBorders>
+              <w:top w:val="nil"/>
+            </w:tcBorders>
+          </w:tcPr>
+          <w:p>
+            <w:pPr>
+              <w:pStyle w:val="Normal"/>
+              <w:spacing w:before="0" w:after="160"/>
+              <w:rPr>
+                <w:rFonts w:ascii="Verdana" w:hAnsi="Verdana" w:cs="Times New Roman"/>
+                <w:lang w:val="en-US"/>
+              </w:rPr>
+            </w:pPr>
+            <w:r>
+              <w:rPr>
+                <w:rFonts w:cs="Times New Roman" w:ascii="Verdana" w:hAnsi="Verdana"/>
+                <w:lang w:val="en-US"/>
+              </w:rPr>
+            </w:r>
+          </w:p>
+        </w:tc>
+        <w:tc>
+          <w:tcPr>
+            <w:tcW w:w="3969" w:type="dxa"/>
+            <w:tcBorders>
+              <w:top w:val="nil"/>
+            </w:tcBorders>
           </w:tcPr>
           <w:p>
             <w:pPr>
@@ -5878,10 +9007,25 @@
       <w:szCs w:val="21"/>
     </w:rPr>
   </w:style>
-  <w:style w:type="paragraph" w:styleId="Style15">
+  <w:style w:type="character" w:styleId="Style15">
+    <w:name w:val="Интернет-ссылка"/>
+    <w:rPr>
+      <w:color w:val="000080"/>
+      <w:u w:val="single"/>
+      <w:lang w:val="zxx" w:eastAsia="zxx" w:bidi="zxx"/>
+    </w:rPr>
+  </w:style>
+  <w:style w:type="character" w:styleId="Style16">
+    <w:name w:val="Исходный текст"/>
+    <w:qFormat/>
+    <w:rPr>
+      <w:rFonts w:ascii="Liberation Mono" w:hAnsi="Liberation Mono" w:eastAsia="Liberation Mono" w:cs="Liberation Mono"/>
+    </w:rPr>
+  </w:style>
+  <w:style w:type="paragraph" w:styleId="Style17">
     <w:name w:val="Заголовок"/>
     <w:basedOn w:val="Normal"/>
-    <w:next w:val="Style16"/>
+    <w:next w:val="Style18"/>
     <w:qFormat/>
     <w:pPr>
       <w:keepNext w:val="true"/>
@@ -5893,7 +9037,7 @@
       <w:szCs w:val="28"/>
     </w:rPr>
   </w:style>
-  <w:style w:type="paragraph" w:styleId="Style16">
+  <w:style w:type="paragraph" w:styleId="Style18">
     <w:name w:val="Body Text"/>
     <w:basedOn w:val="Normal"/>
     <w:pPr>
@@ -5901,15 +9045,15 @@
     </w:pPr>
     <w:rPr/>
   </w:style>
-  <w:style w:type="paragraph" w:styleId="Style17">
+  <w:style w:type="paragraph" w:styleId="Style19">
     <w:name w:val="List"/>
-    <w:basedOn w:val="Style16"/>
+    <w:basedOn w:val="Style18"/>
     <w:pPr/>
     <w:rPr>
       <w:rFonts w:cs="Lohit Devanagari"/>
     </w:rPr>
   </w:style>
-  <w:style w:type="paragraph" w:styleId="Style18">
+  <w:style w:type="paragraph" w:styleId="Style20">
     <w:name w:val="Caption"/>
     <w:basedOn w:val="Normal"/>
     <w:qFormat/>
@@ -5925,7 +9069,7 @@
       <w:szCs w:val="24"/>
     </w:rPr>
   </w:style>
-  <w:style w:type="paragraph" w:styleId="Style19">
+  <w:style w:type="paragraph" w:styleId="Style21">
     <w:name w:val="Указатель"/>
     <w:basedOn w:val="Normal"/>
     <w:qFormat/>
@@ -5951,6 +9095,41 @@
       <w:rFonts w:ascii="Consolas" w:hAnsi="Consolas"/>
       <w:sz w:val="21"/>
       <w:szCs w:val="21"/>
+    </w:rPr>
+  </w:style>
+  <w:style w:type="paragraph" w:styleId="Style22">
+    <w:name w:val="Содержимое таблицы"/>
+    <w:basedOn w:val="Normal"/>
+    <w:qFormat/>
+    <w:pPr>
+      <w:suppressLineNumbers/>
+    </w:pPr>
+    <w:rPr/>
+  </w:style>
+  <w:style w:type="paragraph" w:styleId="Style23">
+    <w:name w:val="Заголовок таблицы"/>
+    <w:basedOn w:val="Style22"/>
+    <w:qFormat/>
+    <w:pPr>
+      <w:suppressLineNumbers/>
+      <w:jc w:val="center"/>
+    </w:pPr>
+    <w:rPr>
+      <w:b/>
+      <w:bCs/>
+    </w:rPr>
+  </w:style>
+  <w:style w:type="paragraph" w:styleId="Style24">
+    <w:name w:val="Текст в заданном формате"/>
+    <w:basedOn w:val="Normal"/>
+    <w:qFormat/>
+    <w:pPr>
+      <w:spacing w:before="0" w:after="0"/>
+    </w:pPr>
+    <w:rPr>
+      <w:rFonts w:ascii="Liberation Mono" w:hAnsi="Liberation Mono" w:eastAsia="Liberation Mono" w:cs="Liberation Mono"/>
+      <w:sz w:val="20"/>
+      <w:szCs w:val="20"/>
     </w:rPr>
   </w:style>
   <w:style w:type="numbering" w:styleId="NoList" w:default="1">

</xml_diff>